<commit_message>
pipelined preprocessing steps. to do: add LSTM and GRU? model architectures
</commit_message>
<xml_diff>
--- a/project_info/G5 - NLP For Image Captioning - Proposal.docx
+++ b/project_info/G5 - NLP For Image Captioning - Proposal.docx
@@ -1,30 +1,32 @@
 
 <file path=word/document.xml><?xml version="1.0" encoding="utf-8"?>
-<w:document xmlns:mc="http://schemas.openxmlformats.org/markup-compatibility/2006" xmlns:o="urn:schemas-microsoft-com:office:office" xmlns:r="http://schemas.openxmlformats.org/officeDocument/2006/relationships" xmlns:m="http://schemas.openxmlformats.org/officeDocument/2006/math" xmlns:v="urn:schemas-microsoft-com:vml" xmlns:wp="http://schemas.openxmlformats.org/drawingml/2006/wordprocessingDrawing" xmlns:w10="urn:schemas-microsoft-com:office:word" xmlns:w="http://schemas.openxmlformats.org/wordprocessingml/2006/main" xmlns:wne="http://schemas.microsoft.com/office/word/2006/wordml" xmlns:sl="http://schemas.openxmlformats.org/schemaLibrary/2006/main" xmlns:a="http://schemas.openxmlformats.org/drawingml/2006/main" xmlns:pic="http://schemas.openxmlformats.org/drawingml/2006/picture" xmlns:c="http://schemas.openxmlformats.org/drawingml/2006/chart" xmlns:lc="http://schemas.openxmlformats.org/drawingml/2006/lockedCanvas" xmlns:dgm="http://schemas.openxmlformats.org/drawingml/2006/diagram" xmlns:wps="http://schemas.microsoft.com/office/word/2010/wordprocessingShape" xmlns:wpg="http://schemas.microsoft.com/office/word/2010/wordprocessingGroup" xmlns:w14="http://schemas.microsoft.com/office/word/2010/wordml" xmlns:w15="http://schemas.microsoft.com/office/word/2012/wordml">
+<w:document xmlns:wpc="http://schemas.microsoft.com/office/word/2010/wordprocessingCanvas" xmlns:cx="http://schemas.microsoft.com/office/drawing/2014/chartex" xmlns:cx1="http://schemas.microsoft.com/office/drawing/2015/9/8/chartex" xmlns:cx2="http://schemas.microsoft.com/office/drawing/2015/10/21/chartex" xmlns:cx3="http://schemas.microsoft.com/office/drawing/2016/5/9/chartex" xmlns:cx4="http://schemas.microsoft.com/office/drawing/2016/5/10/chartex" xmlns:cx5="http://schemas.microsoft.com/office/drawing/2016/5/11/chartex" xmlns:cx6="http://schemas.microsoft.com/office/drawing/2016/5/12/chartex" xmlns:cx7="http://schemas.microsoft.com/office/drawing/2016/5/13/chartex" xmlns:cx8="http://schemas.microsoft.com/office/drawing/2016/5/14/chartex" xmlns:mc="http://schemas.openxmlformats.org/markup-compatibility/2006" xmlns:aink="http://schemas.microsoft.com/office/drawing/2016/ink" xmlns:am3d="http://schemas.microsoft.com/office/drawing/2017/model3d" xmlns:o="urn:schemas-microsoft-com:office:office" xmlns:oel="http://schemas.microsoft.com/office/2019/extlst" xmlns:r="http://schemas.openxmlformats.org/officeDocument/2006/relationships" xmlns:m="http://schemas.openxmlformats.org/officeDocument/2006/math" xmlns:v="urn:schemas-microsoft-com:vml" xmlns:wp14="http://schemas.microsoft.com/office/word/2010/wordprocessingDrawing" xmlns:wp="http://schemas.openxmlformats.org/drawingml/2006/wordprocessingDrawing" xmlns:w10="urn:schemas-microsoft-com:office:word" xmlns:w="http://schemas.openxmlformats.org/wordprocessingml/2006/main" xmlns:w14="http://schemas.microsoft.com/office/word/2010/wordml" xmlns:w15="http://schemas.microsoft.com/office/word/2012/wordml" xmlns:w16cex="http://schemas.microsoft.com/office/word/2018/wordml/cex" xmlns:w16cid="http://schemas.microsoft.com/office/word/2016/wordml/cid" xmlns:w16="http://schemas.microsoft.com/office/word/2018/wordml" xmlns:w16sdtdh="http://schemas.microsoft.com/office/word/2020/wordml/sdtdatahash" xmlns:w16se="http://schemas.microsoft.com/office/word/2015/wordml/symex" xmlns:wpg="http://schemas.microsoft.com/office/word/2010/wordprocessingGroup" xmlns:wpi="http://schemas.microsoft.com/office/word/2010/wordprocessingInk" xmlns:wne="http://schemas.microsoft.com/office/word/2006/wordml" xmlns:wps="http://schemas.microsoft.com/office/word/2010/wordprocessingShape" mc:Ignorable="w14 w15 w16se w16cid w16 w16cex w16sdtdh wp14">
   <w:body>
     <w:p>
       <w:pPr>
-        <w:spacing w:after="240" w:before="240" w:lineRule="auto"/>
+        <w:spacing w:before="240" w:after="240"/>
         <w:jc w:val="center"/>
-        <w:rPr/>
       </w:pPr>
       <w:r>
-        <w:rPr/>
+        <w:rPr>
+          <w:noProof/>
+        </w:rPr>
         <w:drawing>
-          <wp:inline distB="114300" distT="114300" distL="114300" distR="114300">
+          <wp:inline distT="114300" distB="114300" distL="114300" distR="114300" wp14:anchorId="78E81544" wp14:editId="7A84DB45">
             <wp:extent cx="1724025" cy="1854813"/>
-            <wp:effectExtent b="0" l="0" r="0" t="0"/>
+            <wp:effectExtent l="0" t="0" r="0" b="0"/>
             <wp:docPr id="1" name="image1.png"/>
-            <a:graphic>
+            <wp:cNvGraphicFramePr/>
+            <a:graphic xmlns:a="http://schemas.openxmlformats.org/drawingml/2006/main">
               <a:graphicData uri="http://schemas.openxmlformats.org/drawingml/2006/picture">
-                <pic:pic>
+                <pic:pic xmlns:pic="http://schemas.openxmlformats.org/drawingml/2006/picture">
                   <pic:nvPicPr>
                     <pic:cNvPr id="0" name="image1.png"/>
                     <pic:cNvPicPr preferRelativeResize="0"/>
                   </pic:nvPicPr>
                   <pic:blipFill>
                     <a:blip r:embed="rId6"/>
-                    <a:srcRect b="13023" l="16929" r="16046" t="14418"/>
+                    <a:srcRect l="16929" t="14418" r="16046" b="13023"/>
                     <a:stretch>
                       <a:fillRect/>
                     </a:stretch>
@@ -34,7 +36,9 @@
                       <a:off x="0" y="0"/>
                       <a:ext cx="1724025" cy="1854813"/>
                     </a:xfrm>
-                    <a:prstGeom prst="rect"/>
+                    <a:prstGeom prst="rect">
+                      <a:avLst/>
+                    </a:prstGeom>
                     <a:ln/>
                   </pic:spPr>
                 </pic:pic>
@@ -43,43 +47,27 @@
           </wp:inline>
         </w:drawing>
       </w:r>
-      <w:r>
-        <w:rPr>
-          <w:rtl w:val="0"/>
-        </w:rPr>
-      </w:r>
     </w:p>
     <w:p>
       <w:pPr>
-        <w:spacing w:after="240" w:before="240" w:lineRule="auto"/>
+        <w:spacing w:before="240" w:after="240"/>
         <w:jc w:val="center"/>
-        <w:rPr/>
       </w:pPr>
-      <w:r>
-        <w:rPr>
-          <w:rtl w:val="0"/>
-        </w:rPr>
-      </w:r>
     </w:p>
     <w:p>
       <w:pPr>
-        <w:spacing w:after="240" w:before="240" w:lineRule="auto"/>
+        <w:spacing w:before="240" w:after="240"/>
         <w:jc w:val="center"/>
         <w:rPr>
-          <w:i w:val="1"/>
+          <w:i/>
           <w:sz w:val="28"/>
           <w:szCs w:val="28"/>
         </w:rPr>
       </w:pPr>
       <w:r>
-        <w:pict>
-          <v:rect style="width:0.0pt;height:1.5pt" o:hr="t" o:hrstd="t" o:hralign="center" fillcolor="#A0A0A0" stroked="f"/>
+        <w:pict w14:anchorId="55DCD2C9">
+          <v:rect id="_x0000_i1025" style="width:0;height:1.5pt" o:hralign="center" o:hrstd="t" o:hr="t" fillcolor="#a0a0a0" stroked="f"/>
         </w:pict>
-      </w:r>
-      <w:r>
-        <w:rPr>
-          <w:rtl w:val="0"/>
-        </w:rPr>
       </w:r>
     </w:p>
     <w:p>
@@ -87,29 +75,25 @@
         <w:pStyle w:val="Title"/>
         <w:jc w:val="center"/>
         <w:rPr>
-          <w:b w:val="1"/>
-          <w:i w:val="1"/>
+          <w:b/>
+          <w:i/>
           <w:sz w:val="44"/>
           <w:szCs w:val="44"/>
         </w:rPr>
       </w:pPr>
-      <w:bookmarkStart w:colFirst="0" w:colLast="0" w:name="_gjdgxs" w:id="0"/>
+      <w:bookmarkStart w:id="0" w:name="_gjdgxs" w:colFirst="0" w:colLast="0"/>
       <w:bookmarkEnd w:id="0"/>
       <w:r>
+        <w:t xml:space="preserve"> </w:t>
+      </w:r>
+      <w:r>
         <w:rPr>
-          <w:rtl w:val="0"/>
-        </w:rPr>
-        <w:t xml:space="preserve"> </w:t>
-      </w:r>
-      <w:r>
-        <w:rPr>
-          <w:b w:val="1"/>
-          <w:i w:val="1"/>
+          <w:b/>
+          <w:i/>
           <w:sz w:val="44"/>
           <w:szCs w:val="44"/>
-          <w:rtl w:val="0"/>
         </w:rPr>
-        <w:t xml:space="preserve">Chosen Model: NLP For Image Captioning</w:t>
+        <w:t>Chosen Model: NLP For Image Captioning</w:t>
       </w:r>
     </w:p>
     <w:p>
@@ -118,236 +102,209 @@
         <w:spacing w:line="240" w:lineRule="auto"/>
         <w:jc w:val="center"/>
         <w:rPr>
-          <w:i w:val="1"/>
+          <w:i/>
         </w:rPr>
       </w:pPr>
-      <w:bookmarkStart w:colFirst="0" w:colLast="0" w:name="_30j0zll" w:id="1"/>
+      <w:bookmarkStart w:id="1" w:name="_30j0zll" w:colFirst="0" w:colLast="0"/>
       <w:bookmarkEnd w:id="1"/>
       <w:r>
         <w:rPr>
-          <w:i w:val="1"/>
-          <w:rtl w:val="0"/>
+          <w:i/>
         </w:rPr>
-        <w:t xml:space="preserve">Proposal</w:t>
+        <w:t>Proposal</w:t>
       </w:r>
     </w:p>
     <w:p>
       <w:pPr>
         <w:spacing w:line="240" w:lineRule="auto"/>
-        <w:rPr/>
       </w:pPr>
       <w:r>
-        <w:pict>
-          <v:rect style="width:0.0pt;height:1.5pt" o:hr="t" o:hrstd="t" o:hralign="center" fillcolor="#A0A0A0" stroked="f"/>
+        <w:pict w14:anchorId="138F5871">
+          <v:rect id="_x0000_i1026" style="width:0;height:1.5pt" o:hralign="center" o:hrstd="t" o:hr="t" fillcolor="#a0a0a0" stroked="f"/>
         </w:pict>
       </w:r>
-      <w:r>
-        <w:rPr>
-          <w:rtl w:val="0"/>
-        </w:rPr>
-      </w:r>
     </w:p>
-    <w:p>
-      <w:pPr>
-        <w:rPr/>
-      </w:pPr>
-      <w:r>
-        <w:rPr>
-          <w:rtl w:val="0"/>
-        </w:rPr>
-      </w:r>
-    </w:p>
+    <w:p/>
     <w:tbl>
       <w:tblPr>
-        <w:tblStyle w:val="Table1"/>
-        <w:tblW w:w="8895.0" w:type="dxa"/>
-        <w:jc w:val="left"/>
+        <w:tblStyle w:val="a"/>
+        <w:tblW w:w="8895" w:type="dxa"/>
         <w:tblBorders>
-          <w:top w:color="000000" w:space="0" w:sz="0" w:val="nil"/>
-          <w:left w:color="000000" w:space="0" w:sz="0" w:val="nil"/>
-          <w:bottom w:color="000000" w:space="0" w:sz="0" w:val="nil"/>
-          <w:right w:color="000000" w:space="0" w:sz="0" w:val="nil"/>
-          <w:insideH w:color="000000" w:space="0" w:sz="0" w:val="nil"/>
-          <w:insideV w:color="000000" w:space="0" w:sz="0" w:val="nil"/>
+          <w:top w:val="nil"/>
+          <w:left w:val="nil"/>
+          <w:bottom w:val="nil"/>
+          <w:right w:val="nil"/>
+          <w:insideH w:val="nil"/>
+          <w:insideV w:val="nil"/>
         </w:tblBorders>
         <w:tblLayout w:type="fixed"/>
-        <w:tblLook w:val="0600"/>
+        <w:tblLook w:val="0600" w:firstRow="0" w:lastRow="0" w:firstColumn="0" w:lastColumn="0" w:noHBand="1" w:noVBand="1"/>
       </w:tblPr>
       <w:tblGrid>
         <w:gridCol w:w="1290"/>
         <w:gridCol w:w="3705"/>
         <w:gridCol w:w="3900"/>
-        <w:tblGridChange w:id="0">
-          <w:tblGrid>
-            <w:gridCol w:w="1290"/>
-            <w:gridCol w:w="3705"/>
-            <w:gridCol w:w="3900"/>
-          </w:tblGrid>
-        </w:tblGridChange>
       </w:tblGrid>
       <w:tr>
         <w:trPr>
-          <w:cantSplit w:val="0"/>
-          <w:trHeight w:val="288" w:hRule="atLeast"/>
-          <w:tblHeader w:val="0"/>
+          <w:trHeight w:val="288"/>
         </w:trPr>
         <w:tc>
           <w:tcPr>
+            <w:tcW w:w="1290" w:type="dxa"/>
             <w:tcBorders>
-              <w:top w:color="b4c6e7" w:space="0" w:sz="8" w:val="single"/>
-              <w:left w:color="b4c6e7" w:space="0" w:sz="8" w:val="single"/>
-              <w:bottom w:color="8eaadb" w:space="0" w:sz="12" w:val="single"/>
-              <w:right w:color="b4c6e7" w:space="0" w:sz="8" w:val="single"/>
+              <w:top w:val="single" w:sz="8" w:space="0" w:color="B4C6E7"/>
+              <w:left w:val="single" w:sz="8" w:space="0" w:color="B4C6E7"/>
+              <w:bottom w:val="single" w:sz="12" w:space="0" w:color="8EAADB"/>
+              <w:right w:val="single" w:sz="8" w:space="0" w:color="B4C6E7"/>
             </w:tcBorders>
             <w:tcMar>
-              <w:top w:w="14.0" w:type="dxa"/>
-              <w:left w:w="14.0" w:type="dxa"/>
-              <w:bottom w:w="14.0" w:type="dxa"/>
-              <w:right w:w="14.0" w:type="dxa"/>
+              <w:top w:w="14" w:type="dxa"/>
+              <w:left w:w="14" w:type="dxa"/>
+              <w:bottom w:w="14" w:type="dxa"/>
+              <w:right w:w="14" w:type="dxa"/>
             </w:tcMar>
           </w:tcPr>
           <w:p>
             <w:pPr>
-              <w:spacing w:before="240" w:lineRule="auto"/>
+              <w:spacing w:before="240"/>
               <w:jc w:val="center"/>
               <w:rPr>
-                <w:b w:val="1"/>
+                <w:b/>
               </w:rPr>
             </w:pPr>
             <w:r>
               <w:rPr>
-                <w:b w:val="1"/>
-                <w:rtl w:val="0"/>
-              </w:rPr>
-              <w:t xml:space="preserve">ID</w:t>
+                <w:b/>
+              </w:rPr>
+              <w:t>ID</w:t>
             </w:r>
           </w:p>
         </w:tc>
         <w:tc>
           <w:tcPr>
+            <w:tcW w:w="3705" w:type="dxa"/>
             <w:tcBorders>
-              <w:top w:color="b4c6e7" w:space="0" w:sz="8" w:val="single"/>
-              <w:left w:color="000000" w:space="0" w:sz="0" w:val="nil"/>
-              <w:bottom w:color="8eaadb" w:space="0" w:sz="12" w:val="single"/>
-              <w:right w:color="b4c6e7" w:space="0" w:sz="8" w:val="single"/>
+              <w:top w:val="single" w:sz="8" w:space="0" w:color="B4C6E7"/>
+              <w:left w:val="nil"/>
+              <w:bottom w:val="single" w:sz="12" w:space="0" w:color="8EAADB"/>
+              <w:right w:val="single" w:sz="8" w:space="0" w:color="B4C6E7"/>
             </w:tcBorders>
             <w:tcMar>
-              <w:top w:w="14.0" w:type="dxa"/>
-              <w:left w:w="14.0" w:type="dxa"/>
-              <w:bottom w:w="14.0" w:type="dxa"/>
-              <w:right w:w="14.0" w:type="dxa"/>
+              <w:top w:w="14" w:type="dxa"/>
+              <w:left w:w="14" w:type="dxa"/>
+              <w:bottom w:w="14" w:type="dxa"/>
+              <w:right w:w="14" w:type="dxa"/>
             </w:tcMar>
           </w:tcPr>
           <w:p>
             <w:pPr>
-              <w:spacing w:before="240" w:lineRule="auto"/>
+              <w:spacing w:before="240"/>
               <w:jc w:val="center"/>
               <w:rPr>
-                <w:b w:val="1"/>
+                <w:b/>
               </w:rPr>
             </w:pPr>
             <w:r>
               <w:rPr>
-                <w:b w:val="1"/>
-                <w:rtl w:val="0"/>
-              </w:rPr>
-              <w:t xml:space="preserve">Student Name</w:t>
+                <w:b/>
+              </w:rPr>
+              <w:t>Student Name</w:t>
             </w:r>
           </w:p>
         </w:tc>
         <w:tc>
           <w:tcPr>
+            <w:tcW w:w="3900" w:type="dxa"/>
             <w:tcBorders>
-              <w:top w:color="b4c6e7" w:space="0" w:sz="8" w:val="single"/>
-              <w:left w:color="000000" w:space="0" w:sz="0" w:val="nil"/>
-              <w:bottom w:color="8eaadb" w:space="0" w:sz="12" w:val="single"/>
-              <w:right w:color="b4c6e7" w:space="0" w:sz="8" w:val="single"/>
+              <w:top w:val="single" w:sz="8" w:space="0" w:color="B4C6E7"/>
+              <w:left w:val="nil"/>
+              <w:bottom w:val="single" w:sz="12" w:space="0" w:color="8EAADB"/>
+              <w:right w:val="single" w:sz="8" w:space="0" w:color="B4C6E7"/>
             </w:tcBorders>
             <w:tcMar>
-              <w:top w:w="14.0" w:type="dxa"/>
-              <w:left w:w="14.0" w:type="dxa"/>
-              <w:bottom w:w="14.0" w:type="dxa"/>
-              <w:right w:w="14.0" w:type="dxa"/>
+              <w:top w:w="14" w:type="dxa"/>
+              <w:left w:w="14" w:type="dxa"/>
+              <w:bottom w:w="14" w:type="dxa"/>
+              <w:right w:w="14" w:type="dxa"/>
             </w:tcMar>
           </w:tcPr>
           <w:p>
             <w:pPr>
-              <w:spacing w:before="240" w:lineRule="auto"/>
+              <w:spacing w:before="240"/>
               <w:jc w:val="center"/>
               <w:rPr>
-                <w:b w:val="1"/>
+                <w:b/>
               </w:rPr>
             </w:pPr>
             <w:r>
               <w:rPr>
-                <w:b w:val="1"/>
-                <w:rtl w:val="0"/>
-              </w:rPr>
-              <w:t xml:space="preserve">E-mail</w:t>
+                <w:b/>
+              </w:rPr>
+              <w:t>E-mail</w:t>
             </w:r>
           </w:p>
         </w:tc>
       </w:tr>
       <w:tr>
         <w:trPr>
-          <w:cantSplit w:val="0"/>
-          <w:trHeight w:val="288" w:hRule="atLeast"/>
-          <w:tblHeader w:val="0"/>
+          <w:trHeight w:val="288"/>
         </w:trPr>
         <w:tc>
           <w:tcPr>
+            <w:tcW w:w="1290" w:type="dxa"/>
             <w:tcBorders>
-              <w:top w:color="000000" w:space="0" w:sz="0" w:val="nil"/>
-              <w:left w:color="b4c6e7" w:space="0" w:sz="8" w:val="single"/>
-              <w:bottom w:color="b4c6e7" w:space="0" w:sz="8" w:val="single"/>
-              <w:right w:color="b4c6e7" w:space="0" w:sz="8" w:val="single"/>
+              <w:top w:val="nil"/>
+              <w:left w:val="single" w:sz="8" w:space="0" w:color="B4C6E7"/>
+              <w:bottom w:val="single" w:sz="8" w:space="0" w:color="B4C6E7"/>
+              <w:right w:val="single" w:sz="8" w:space="0" w:color="B4C6E7"/>
             </w:tcBorders>
             <w:tcMar>
-              <w:top w:w="14.0" w:type="dxa"/>
-              <w:left w:w="14.0" w:type="dxa"/>
-              <w:bottom w:w="14.0" w:type="dxa"/>
-              <w:right w:w="14.0" w:type="dxa"/>
+              <w:top w:w="14" w:type="dxa"/>
+              <w:left w:w="14" w:type="dxa"/>
+              <w:bottom w:w="14" w:type="dxa"/>
+              <w:right w:w="14" w:type="dxa"/>
             </w:tcMar>
           </w:tcPr>
           <w:p>
             <w:pPr>
-              <w:spacing w:after="240" w:before="240" w:lineRule="auto"/>
+              <w:spacing w:before="240" w:after="240"/>
               <w:jc w:val="center"/>
               <w:rPr>
-                <w:b w:val="1"/>
+                <w:b/>
                 <w:sz w:val="24"/>
                 <w:szCs w:val="24"/>
               </w:rPr>
             </w:pPr>
             <w:r>
               <w:rPr>
-                <w:b w:val="1"/>
+                <w:b/>
                 <w:sz w:val="24"/>
                 <w:szCs w:val="24"/>
-                <w:rtl w:val="0"/>
-              </w:rPr>
-              <w:t xml:space="preserve">196280</w:t>
+              </w:rPr>
+              <w:t>196280</w:t>
             </w:r>
           </w:p>
         </w:tc>
         <w:tc>
           <w:tcPr>
+            <w:tcW w:w="3705" w:type="dxa"/>
             <w:tcBorders>
-              <w:top w:color="000000" w:space="0" w:sz="0" w:val="nil"/>
-              <w:left w:color="000000" w:space="0" w:sz="0" w:val="nil"/>
-              <w:bottom w:color="b4c6e7" w:space="0" w:sz="8" w:val="single"/>
-              <w:right w:color="b4c6e7" w:space="0" w:sz="8" w:val="single"/>
+              <w:top w:val="nil"/>
+              <w:left w:val="nil"/>
+              <w:bottom w:val="single" w:sz="8" w:space="0" w:color="B4C6E7"/>
+              <w:right w:val="single" w:sz="8" w:space="0" w:color="B4C6E7"/>
             </w:tcBorders>
             <w:tcMar>
-              <w:top w:w="14.0" w:type="dxa"/>
-              <w:left w:w="14.0" w:type="dxa"/>
-              <w:bottom w:w="14.0" w:type="dxa"/>
-              <w:right w:w="14.0" w:type="dxa"/>
+              <w:top w:w="14" w:type="dxa"/>
+              <w:left w:w="14" w:type="dxa"/>
+              <w:bottom w:w="14" w:type="dxa"/>
+              <w:right w:w="14" w:type="dxa"/>
             </w:tcMar>
           </w:tcPr>
           <w:p>
             <w:pPr>
-              <w:spacing w:after="240" w:before="240" w:lineRule="auto"/>
+              <w:spacing w:before="240" w:after="240"/>
               <w:jc w:val="center"/>
               <w:rPr>
                 <w:sz w:val="24"/>
@@ -358,30 +315,30 @@
               <w:rPr>
                 <w:sz w:val="24"/>
                 <w:szCs w:val="24"/>
-                <w:rtl w:val="0"/>
-              </w:rPr>
-              <w:t xml:space="preserve">Ashraf Adel</w:t>
+              </w:rPr>
+              <w:t>Ashraf Adel</w:t>
             </w:r>
           </w:p>
         </w:tc>
         <w:tc>
           <w:tcPr>
+            <w:tcW w:w="3900" w:type="dxa"/>
             <w:tcBorders>
-              <w:top w:color="000000" w:space="0" w:sz="0" w:val="nil"/>
-              <w:left w:color="000000" w:space="0" w:sz="0" w:val="nil"/>
-              <w:bottom w:color="b4c6e7" w:space="0" w:sz="8" w:val="single"/>
-              <w:right w:color="b4c6e7" w:space="0" w:sz="8" w:val="single"/>
+              <w:top w:val="nil"/>
+              <w:left w:val="nil"/>
+              <w:bottom w:val="single" w:sz="8" w:space="0" w:color="B4C6E7"/>
+              <w:right w:val="single" w:sz="8" w:space="0" w:color="B4C6E7"/>
             </w:tcBorders>
             <w:tcMar>
-              <w:top w:w="14.0" w:type="dxa"/>
-              <w:left w:w="14.0" w:type="dxa"/>
-              <w:bottom w:w="14.0" w:type="dxa"/>
-              <w:right w:w="14.0" w:type="dxa"/>
+              <w:top w:w="14" w:type="dxa"/>
+              <w:left w:w="14" w:type="dxa"/>
+              <w:bottom w:w="14" w:type="dxa"/>
+              <w:right w:w="14" w:type="dxa"/>
             </w:tcMar>
           </w:tcPr>
           <w:p>
             <w:pPr>
-              <w:spacing w:after="240" w:before="240" w:lineRule="auto"/>
+              <w:spacing w:before="240" w:after="240"/>
               <w:jc w:val="center"/>
               <w:rPr>
                 <w:sz w:val="24"/>
@@ -391,83 +348,76 @@
             <w:hyperlink r:id="rId7">
               <w:r>
                 <w:rPr>
-                  <w:color w:val="1155cc"/>
+                  <w:color w:val="1155CC"/>
                   <w:sz w:val="24"/>
                   <w:szCs w:val="24"/>
                   <w:u w:val="single"/>
-                  <w:rtl w:val="0"/>
                 </w:rPr>
-                <w:t xml:space="preserve">ashraf196280@bue.edu.eg</w:t>
+                <w:t>ashraf196280@bue.edu.eg</w:t>
               </w:r>
             </w:hyperlink>
-            <w:r>
-              <w:rPr>
-                <w:rtl w:val="0"/>
-              </w:rPr>
-            </w:r>
           </w:p>
         </w:tc>
       </w:tr>
       <w:tr>
         <w:trPr>
-          <w:cantSplit w:val="0"/>
-          <w:trHeight w:val="288" w:hRule="atLeast"/>
-          <w:tblHeader w:val="0"/>
+          <w:trHeight w:val="288"/>
         </w:trPr>
         <w:tc>
           <w:tcPr>
+            <w:tcW w:w="1290" w:type="dxa"/>
             <w:tcBorders>
-              <w:top w:color="000000" w:space="0" w:sz="0" w:val="nil"/>
-              <w:left w:color="b4c6e7" w:space="0" w:sz="8" w:val="single"/>
-              <w:bottom w:color="b4c6e7" w:space="0" w:sz="8" w:val="single"/>
-              <w:right w:color="b4c6e7" w:space="0" w:sz="8" w:val="single"/>
+              <w:top w:val="nil"/>
+              <w:left w:val="single" w:sz="8" w:space="0" w:color="B4C6E7"/>
+              <w:bottom w:val="single" w:sz="8" w:space="0" w:color="B4C6E7"/>
+              <w:right w:val="single" w:sz="8" w:space="0" w:color="B4C6E7"/>
             </w:tcBorders>
             <w:tcMar>
-              <w:top w:w="14.0" w:type="dxa"/>
-              <w:left w:w="14.0" w:type="dxa"/>
-              <w:bottom w:w="14.0" w:type="dxa"/>
-              <w:right w:w="14.0" w:type="dxa"/>
+              <w:top w:w="14" w:type="dxa"/>
+              <w:left w:w="14" w:type="dxa"/>
+              <w:bottom w:w="14" w:type="dxa"/>
+              <w:right w:w="14" w:type="dxa"/>
             </w:tcMar>
           </w:tcPr>
           <w:p>
             <w:pPr>
-              <w:spacing w:after="240" w:before="240" w:lineRule="auto"/>
+              <w:spacing w:before="240" w:after="240"/>
               <w:jc w:val="center"/>
               <w:rPr>
-                <w:b w:val="1"/>
+                <w:b/>
                 <w:sz w:val="24"/>
                 <w:szCs w:val="24"/>
               </w:rPr>
             </w:pPr>
             <w:r>
               <w:rPr>
-                <w:b w:val="1"/>
+                <w:b/>
                 <w:sz w:val="24"/>
                 <w:szCs w:val="24"/>
-                <w:rtl w:val="0"/>
-              </w:rPr>
-              <w:t xml:space="preserve">194233</w:t>
+              </w:rPr>
+              <w:t>194233</w:t>
             </w:r>
           </w:p>
         </w:tc>
         <w:tc>
           <w:tcPr>
+            <w:tcW w:w="3705" w:type="dxa"/>
             <w:tcBorders>
-              <w:top w:color="000000" w:space="0" w:sz="0" w:val="nil"/>
-              <w:left w:color="000000" w:space="0" w:sz="0" w:val="nil"/>
-              <w:bottom w:color="b4c6e7" w:space="0" w:sz="8" w:val="single"/>
-              <w:right w:color="b4c6e7" w:space="0" w:sz="8" w:val="single"/>
+              <w:top w:val="nil"/>
+              <w:left w:val="nil"/>
+              <w:bottom w:val="single" w:sz="8" w:space="0" w:color="B4C6E7"/>
+              <w:right w:val="single" w:sz="8" w:space="0" w:color="B4C6E7"/>
             </w:tcBorders>
             <w:tcMar>
-              <w:top w:w="14.0" w:type="dxa"/>
-              <w:left w:w="14.0" w:type="dxa"/>
-              <w:bottom w:w="14.0" w:type="dxa"/>
-              <w:right w:w="14.0" w:type="dxa"/>
+              <w:top w:w="14" w:type="dxa"/>
+              <w:left w:w="14" w:type="dxa"/>
+              <w:bottom w:w="14" w:type="dxa"/>
+              <w:right w:w="14" w:type="dxa"/>
             </w:tcMar>
           </w:tcPr>
           <w:p>
             <w:pPr>
-              <w:spacing w:after="240" w:before="240" w:lineRule="auto"/>
+              <w:spacing w:before="240" w:after="240"/>
               <w:jc w:val="center"/>
               <w:rPr>
                 <w:sz w:val="24"/>
@@ -478,30 +428,30 @@
               <w:rPr>
                 <w:sz w:val="24"/>
                 <w:szCs w:val="24"/>
-                <w:rtl w:val="0"/>
-              </w:rPr>
-              <w:t xml:space="preserve">Farah Aymen</w:t>
+              </w:rPr>
+              <w:t>Farah Aymen</w:t>
             </w:r>
           </w:p>
         </w:tc>
         <w:tc>
           <w:tcPr>
+            <w:tcW w:w="3900" w:type="dxa"/>
             <w:tcBorders>
-              <w:top w:color="000000" w:space="0" w:sz="0" w:val="nil"/>
-              <w:left w:color="000000" w:space="0" w:sz="0" w:val="nil"/>
-              <w:bottom w:color="b4c6e7" w:space="0" w:sz="8" w:val="single"/>
-              <w:right w:color="b4c6e7" w:space="0" w:sz="8" w:val="single"/>
+              <w:top w:val="nil"/>
+              <w:left w:val="nil"/>
+              <w:bottom w:val="single" w:sz="8" w:space="0" w:color="B4C6E7"/>
+              <w:right w:val="single" w:sz="8" w:space="0" w:color="B4C6E7"/>
             </w:tcBorders>
             <w:tcMar>
-              <w:top w:w="14.0" w:type="dxa"/>
-              <w:left w:w="14.0" w:type="dxa"/>
-              <w:bottom w:w="14.0" w:type="dxa"/>
-              <w:right w:w="14.0" w:type="dxa"/>
+              <w:top w:w="14" w:type="dxa"/>
+              <w:left w:w="14" w:type="dxa"/>
+              <w:bottom w:w="14" w:type="dxa"/>
+              <w:right w:w="14" w:type="dxa"/>
             </w:tcMar>
           </w:tcPr>
           <w:p>
             <w:pPr>
-              <w:spacing w:after="240" w:before="240" w:lineRule="auto"/>
+              <w:spacing w:before="240" w:after="240"/>
               <w:jc w:val="center"/>
               <w:rPr>
                 <w:sz w:val="24"/>
@@ -511,83 +461,76 @@
             <w:hyperlink r:id="rId8">
               <w:r>
                 <w:rPr>
-                  <w:color w:val="1155cc"/>
+                  <w:color w:val="1155CC"/>
                   <w:sz w:val="24"/>
                   <w:szCs w:val="24"/>
                   <w:u w:val="single"/>
-                  <w:rtl w:val="0"/>
                 </w:rPr>
-                <w:t xml:space="preserve">farah194233@bue.edu.eg</w:t>
+                <w:t>farah194233@bue.edu.eg</w:t>
               </w:r>
             </w:hyperlink>
-            <w:r>
-              <w:rPr>
-                <w:rtl w:val="0"/>
-              </w:rPr>
-            </w:r>
           </w:p>
         </w:tc>
       </w:tr>
       <w:tr>
         <w:trPr>
-          <w:cantSplit w:val="0"/>
-          <w:trHeight w:val="288" w:hRule="atLeast"/>
-          <w:tblHeader w:val="0"/>
+          <w:trHeight w:val="288"/>
         </w:trPr>
         <w:tc>
           <w:tcPr>
+            <w:tcW w:w="1290" w:type="dxa"/>
             <w:tcBorders>
-              <w:top w:color="000000" w:space="0" w:sz="0" w:val="nil"/>
-              <w:left w:color="b4c6e7" w:space="0" w:sz="8" w:val="single"/>
-              <w:bottom w:color="b4c6e7" w:space="0" w:sz="8" w:val="single"/>
-              <w:right w:color="b4c6e7" w:space="0" w:sz="8" w:val="single"/>
+              <w:top w:val="nil"/>
+              <w:left w:val="single" w:sz="8" w:space="0" w:color="B4C6E7"/>
+              <w:bottom w:val="single" w:sz="8" w:space="0" w:color="B4C6E7"/>
+              <w:right w:val="single" w:sz="8" w:space="0" w:color="B4C6E7"/>
             </w:tcBorders>
             <w:tcMar>
-              <w:top w:w="14.0" w:type="dxa"/>
-              <w:left w:w="14.0" w:type="dxa"/>
-              <w:bottom w:w="14.0" w:type="dxa"/>
-              <w:right w:w="14.0" w:type="dxa"/>
+              <w:top w:w="14" w:type="dxa"/>
+              <w:left w:w="14" w:type="dxa"/>
+              <w:bottom w:w="14" w:type="dxa"/>
+              <w:right w:w="14" w:type="dxa"/>
             </w:tcMar>
           </w:tcPr>
           <w:p>
             <w:pPr>
-              <w:spacing w:after="240" w:before="240" w:lineRule="auto"/>
+              <w:spacing w:before="240" w:after="240"/>
               <w:jc w:val="center"/>
               <w:rPr>
-                <w:b w:val="1"/>
+                <w:b/>
                 <w:sz w:val="24"/>
                 <w:szCs w:val="24"/>
               </w:rPr>
             </w:pPr>
             <w:r>
               <w:rPr>
-                <w:b w:val="1"/>
+                <w:b/>
                 <w:sz w:val="24"/>
                 <w:szCs w:val="24"/>
-                <w:rtl w:val="0"/>
-              </w:rPr>
-              <w:t xml:space="preserve">206562</w:t>
+              </w:rPr>
+              <w:t>206562</w:t>
             </w:r>
           </w:p>
         </w:tc>
         <w:tc>
           <w:tcPr>
+            <w:tcW w:w="3705" w:type="dxa"/>
             <w:tcBorders>
-              <w:top w:color="000000" w:space="0" w:sz="0" w:val="nil"/>
-              <w:left w:color="000000" w:space="0" w:sz="0" w:val="nil"/>
-              <w:bottom w:color="b4c6e7" w:space="0" w:sz="8" w:val="single"/>
-              <w:right w:color="b4c6e7" w:space="0" w:sz="8" w:val="single"/>
+              <w:top w:val="nil"/>
+              <w:left w:val="nil"/>
+              <w:bottom w:val="single" w:sz="8" w:space="0" w:color="B4C6E7"/>
+              <w:right w:val="single" w:sz="8" w:space="0" w:color="B4C6E7"/>
             </w:tcBorders>
             <w:tcMar>
-              <w:top w:w="14.0" w:type="dxa"/>
-              <w:left w:w="14.0" w:type="dxa"/>
-              <w:bottom w:w="14.0" w:type="dxa"/>
-              <w:right w:w="14.0" w:type="dxa"/>
+              <w:top w:w="14" w:type="dxa"/>
+              <w:left w:w="14" w:type="dxa"/>
+              <w:bottom w:w="14" w:type="dxa"/>
+              <w:right w:w="14" w:type="dxa"/>
             </w:tcMar>
           </w:tcPr>
           <w:p>
             <w:pPr>
-              <w:spacing w:after="240" w:before="240" w:lineRule="auto"/>
+              <w:spacing w:before="240" w:after="240"/>
               <w:jc w:val="center"/>
               <w:rPr>
                 <w:sz w:val="24"/>
@@ -598,30 +541,30 @@
               <w:rPr>
                 <w:sz w:val="24"/>
                 <w:szCs w:val="24"/>
-                <w:rtl w:val="0"/>
-              </w:rPr>
-              <w:t xml:space="preserve">Jacinta Samir</w:t>
+              </w:rPr>
+              <w:t>Jacinta Samir</w:t>
             </w:r>
           </w:p>
         </w:tc>
         <w:tc>
           <w:tcPr>
+            <w:tcW w:w="3900" w:type="dxa"/>
             <w:tcBorders>
-              <w:top w:color="000000" w:space="0" w:sz="0" w:val="nil"/>
-              <w:left w:color="000000" w:space="0" w:sz="0" w:val="nil"/>
-              <w:bottom w:color="b4c6e7" w:space="0" w:sz="8" w:val="single"/>
-              <w:right w:color="b4c6e7" w:space="0" w:sz="8" w:val="single"/>
+              <w:top w:val="nil"/>
+              <w:left w:val="nil"/>
+              <w:bottom w:val="single" w:sz="8" w:space="0" w:color="B4C6E7"/>
+              <w:right w:val="single" w:sz="8" w:space="0" w:color="B4C6E7"/>
             </w:tcBorders>
             <w:tcMar>
-              <w:top w:w="14.0" w:type="dxa"/>
-              <w:left w:w="14.0" w:type="dxa"/>
-              <w:bottom w:w="14.0" w:type="dxa"/>
-              <w:right w:w="14.0" w:type="dxa"/>
+              <w:top w:w="14" w:type="dxa"/>
+              <w:left w:w="14" w:type="dxa"/>
+              <w:bottom w:w="14" w:type="dxa"/>
+              <w:right w:w="14" w:type="dxa"/>
             </w:tcMar>
           </w:tcPr>
           <w:p>
             <w:pPr>
-              <w:spacing w:after="240" w:before="240" w:lineRule="auto"/>
+              <w:spacing w:before="240" w:after="240"/>
               <w:jc w:val="center"/>
               <w:rPr>
                 <w:sz w:val="24"/>
@@ -631,20 +574,18 @@
             <w:hyperlink r:id="rId9">
               <w:r>
                 <w:rPr>
-                  <w:color w:val="1155cc"/>
+                  <w:color w:val="1155CC"/>
                   <w:sz w:val="24"/>
                   <w:szCs w:val="24"/>
                   <w:u w:val="single"/>
-                  <w:rtl w:val="0"/>
                 </w:rPr>
-                <w:t xml:space="preserve">jacinta206562@bue.edu.eg</w:t>
+                <w:t>jacinta206562@bue.edu.eg</w:t>
               </w:r>
             </w:hyperlink>
             <w:r>
               <w:rPr>
                 <w:sz w:val="24"/>
                 <w:szCs w:val="24"/>
-                <w:rtl w:val="0"/>
               </w:rPr>
               <w:t xml:space="preserve"> </w:t>
             </w:r>
@@ -653,64 +594,63 @@
       </w:tr>
       <w:tr>
         <w:trPr>
-          <w:cantSplit w:val="0"/>
-          <w:trHeight w:val="288" w:hRule="atLeast"/>
-          <w:tblHeader w:val="0"/>
+          <w:trHeight w:val="288"/>
         </w:trPr>
         <w:tc>
           <w:tcPr>
+            <w:tcW w:w="1290" w:type="dxa"/>
             <w:tcBorders>
-              <w:top w:color="000000" w:space="0" w:sz="0" w:val="nil"/>
-              <w:left w:color="b4c6e7" w:space="0" w:sz="8" w:val="single"/>
-              <w:bottom w:color="b4c6e7" w:space="0" w:sz="8" w:val="single"/>
-              <w:right w:color="b4c6e7" w:space="0" w:sz="8" w:val="single"/>
+              <w:top w:val="nil"/>
+              <w:left w:val="single" w:sz="8" w:space="0" w:color="B4C6E7"/>
+              <w:bottom w:val="single" w:sz="8" w:space="0" w:color="B4C6E7"/>
+              <w:right w:val="single" w:sz="8" w:space="0" w:color="B4C6E7"/>
             </w:tcBorders>
             <w:tcMar>
-              <w:top w:w="14.0" w:type="dxa"/>
-              <w:left w:w="14.0" w:type="dxa"/>
-              <w:bottom w:w="14.0" w:type="dxa"/>
-              <w:right w:w="14.0" w:type="dxa"/>
+              <w:top w:w="14" w:type="dxa"/>
+              <w:left w:w="14" w:type="dxa"/>
+              <w:bottom w:w="14" w:type="dxa"/>
+              <w:right w:w="14" w:type="dxa"/>
             </w:tcMar>
           </w:tcPr>
           <w:p>
             <w:pPr>
-              <w:spacing w:after="240" w:before="240" w:lineRule="auto"/>
+              <w:spacing w:before="240" w:after="240"/>
               <w:jc w:val="center"/>
               <w:rPr>
-                <w:b w:val="1"/>
+                <w:b/>
                 <w:sz w:val="24"/>
                 <w:szCs w:val="24"/>
               </w:rPr>
             </w:pPr>
             <w:r>
               <w:rPr>
-                <w:b w:val="1"/>
+                <w:b/>
                 <w:sz w:val="24"/>
                 <w:szCs w:val="24"/>
-                <w:rtl w:val="0"/>
-              </w:rPr>
-              <w:t xml:space="preserve">206069</w:t>
+              </w:rPr>
+              <w:t>206069</w:t>
             </w:r>
           </w:p>
         </w:tc>
         <w:tc>
           <w:tcPr>
+            <w:tcW w:w="3705" w:type="dxa"/>
             <w:tcBorders>
-              <w:top w:color="000000" w:space="0" w:sz="0" w:val="nil"/>
-              <w:left w:color="000000" w:space="0" w:sz="0" w:val="nil"/>
-              <w:bottom w:color="b4c6e7" w:space="0" w:sz="8" w:val="single"/>
-              <w:right w:color="b4c6e7" w:space="0" w:sz="8" w:val="single"/>
+              <w:top w:val="nil"/>
+              <w:left w:val="nil"/>
+              <w:bottom w:val="single" w:sz="8" w:space="0" w:color="B4C6E7"/>
+              <w:right w:val="single" w:sz="8" w:space="0" w:color="B4C6E7"/>
             </w:tcBorders>
             <w:tcMar>
-              <w:top w:w="14.0" w:type="dxa"/>
-              <w:left w:w="14.0" w:type="dxa"/>
-              <w:bottom w:w="14.0" w:type="dxa"/>
-              <w:right w:w="14.0" w:type="dxa"/>
+              <w:top w:w="14" w:type="dxa"/>
+              <w:left w:w="14" w:type="dxa"/>
+              <w:bottom w:w="14" w:type="dxa"/>
+              <w:right w:w="14" w:type="dxa"/>
             </w:tcMar>
           </w:tcPr>
           <w:p>
             <w:pPr>
-              <w:spacing w:after="240" w:before="240" w:lineRule="auto"/>
+              <w:spacing w:before="240" w:after="240"/>
               <w:jc w:val="center"/>
               <w:rPr>
                 <w:sz w:val="24"/>
@@ -721,30 +661,30 @@
               <w:rPr>
                 <w:sz w:val="24"/>
                 <w:szCs w:val="24"/>
-                <w:rtl w:val="0"/>
-              </w:rPr>
-              <w:t xml:space="preserve">Mohamed Negm</w:t>
+              </w:rPr>
+              <w:t>Mohamed Negm</w:t>
             </w:r>
           </w:p>
         </w:tc>
         <w:tc>
           <w:tcPr>
+            <w:tcW w:w="3900" w:type="dxa"/>
             <w:tcBorders>
-              <w:top w:color="000000" w:space="0" w:sz="0" w:val="nil"/>
-              <w:left w:color="000000" w:space="0" w:sz="0" w:val="nil"/>
-              <w:bottom w:color="b4c6e7" w:space="0" w:sz="8" w:val="single"/>
-              <w:right w:color="b4c6e7" w:space="0" w:sz="8" w:val="single"/>
+              <w:top w:val="nil"/>
+              <w:left w:val="nil"/>
+              <w:bottom w:val="single" w:sz="8" w:space="0" w:color="B4C6E7"/>
+              <w:right w:val="single" w:sz="8" w:space="0" w:color="B4C6E7"/>
             </w:tcBorders>
             <w:tcMar>
-              <w:top w:w="14.0" w:type="dxa"/>
-              <w:left w:w="14.0" w:type="dxa"/>
-              <w:bottom w:w="14.0" w:type="dxa"/>
-              <w:right w:w="14.0" w:type="dxa"/>
+              <w:top w:w="14" w:type="dxa"/>
+              <w:left w:w="14" w:type="dxa"/>
+              <w:bottom w:w="14" w:type="dxa"/>
+              <w:right w:w="14" w:type="dxa"/>
             </w:tcMar>
           </w:tcPr>
           <w:p>
             <w:pPr>
-              <w:spacing w:after="240" w:before="240" w:lineRule="auto"/>
+              <w:spacing w:before="240" w:after="240"/>
               <w:jc w:val="center"/>
               <w:rPr>
                 <w:sz w:val="24"/>
@@ -754,392 +694,407 @@
             <w:hyperlink r:id="rId10">
               <w:r>
                 <w:rPr>
-                  <w:color w:val="1155cc"/>
+                  <w:color w:val="1155CC"/>
                   <w:sz w:val="24"/>
                   <w:szCs w:val="24"/>
                   <w:u w:val="single"/>
-                  <w:rtl w:val="0"/>
                 </w:rPr>
-                <w:t xml:space="preserve">Mohamed206069@bue.edu.eg</w:t>
+                <w:t>Mohamed206069@bue.edu.eg</w:t>
               </w:r>
             </w:hyperlink>
-            <w:r>
-              <w:rPr>
-                <w:rtl w:val="0"/>
-              </w:rPr>
-            </w:r>
           </w:p>
         </w:tc>
       </w:tr>
     </w:tbl>
+    <w:p/>
     <w:p>
       <w:pPr>
-        <w:rPr/>
+        <w:pStyle w:val="Heading1"/>
       </w:pPr>
-      <w:r>
+      <w:bookmarkStart w:id="2" w:name="_1fob9te" w:colFirst="0" w:colLast="0"/>
+      <w:bookmarkEnd w:id="2"/>
+      <w:r>
+        <w:br w:type="page"/>
+      </w:r>
+    </w:p>
+    <w:p>
+      <w:pPr>
+        <w:jc w:val="both"/>
+      </w:pPr>
+      <w:r>
+        <w:lastRenderedPageBreak/>
+        <w:tab/>
+      </w:r>
+    </w:p>
+    <w:p>
+      <w:pPr>
+        <w:jc w:val="both"/>
+      </w:pPr>
+    </w:p>
+    <w:p>
+      <w:pPr>
+        <w:jc w:val="both"/>
         <w:rPr>
-          <w:rtl w:val="0"/>
+          <w:lang w:val="en-US"/>
         </w:rPr>
+      </w:pPr>
+      <w:r>
+        <w:t>Image captioning is the task of generating a natural language description for an image. This problem lies at the intersection of computer vision and natural language processing (NLP</w:t>
+      </w:r>
+      <w:proofErr w:type="gramStart"/>
+      <w:r>
+        <w:t>), and</w:t>
+      </w:r>
+      <w:proofErr w:type="gramEnd"/>
+      <w:r>
+        <w:t xml:space="preserve"> has become an active research area in recent years. One of the main approaches to solve this problem is to use NLP techniques </w:t>
+      </w:r>
+      <w:hyperlink r:id="rId11">
+        <w:r>
+          <w:t>[1]</w:t>
+        </w:r>
+      </w:hyperlink>
+      <w:r>
+        <w:t xml:space="preserve"> </w:t>
+      </w:r>
+      <w:hyperlink r:id="rId12">
+        <w:r>
+          <w:t>[2]</w:t>
+        </w:r>
+      </w:hyperlink>
+      <w:r>
+        <w:t xml:space="preserve"> to generate captions based on the features extracted from the images. This involves training a model to recognize the objects and context in an image, and then generating a descriptive caption in natural language. One popular dataset used for this task is the Flickr8K dataset provided by Illinois university </w:t>
+      </w:r>
+      <w:hyperlink r:id="rId13">
+        <w:r>
+          <w:t>[3]</w:t>
+        </w:r>
+      </w:hyperlink>
+      <w:r>
+        <w:t xml:space="preserve"> </w:t>
+      </w:r>
+      <w:hyperlink r:id="rId14">
+        <w:r>
+          <w:t>[4]</w:t>
+        </w:r>
+      </w:hyperlink>
+      <w:r>
+        <w:t>, which contains 8,000 images each paired with five different captions, making it a valuable resource for training and evaluating image captioning models</w:t>
+      </w:r>
+      <w:r>
+        <w:rPr>
+          <w:lang w:val="en-US"/>
+        </w:rPr>
+        <w:t>.</w:t>
       </w:r>
     </w:p>
     <w:p>
       <w:pPr>
         <w:pStyle w:val="Heading1"/>
-        <w:rPr/>
       </w:pPr>
-      <w:bookmarkStart w:colFirst="0" w:colLast="0" w:name="_1fob9te" w:id="2"/>
-      <w:bookmarkEnd w:id="2"/>
+      <w:bookmarkStart w:id="3" w:name="_3znysh7" w:colFirst="0" w:colLast="0"/>
+      <w:bookmarkEnd w:id="3"/>
       <w:r>
         <w:br w:type="page"/>
-      </w:r>
-      <w:r>
-        <w:rPr>
-          <w:rtl w:val="0"/>
-        </w:rPr>
-      </w:r>
-    </w:p>
-    <w:p>
-      <w:pPr>
-        <w:jc w:val="both"/>
-        <w:rPr/>
-      </w:pPr>
-      <w:r>
-        <w:rPr>
-          <w:rtl w:val="0"/>
-        </w:rPr>
-        <w:tab/>
-      </w:r>
-    </w:p>
-    <w:p>
-      <w:pPr>
-        <w:jc w:val="both"/>
-        <w:rPr/>
-      </w:pPr>
-      <w:r>
-        <w:rPr>
-          <w:rtl w:val="0"/>
-        </w:rPr>
-      </w:r>
-    </w:p>
-    <w:p>
-      <w:pPr>
-        <w:jc w:val="both"/>
-        <w:rPr/>
-      </w:pPr>
-      <w:r>
-        <w:rPr>
-          <w:rtl w:val="0"/>
-        </w:rPr>
-        <w:t xml:space="preserve">Image captioning is the task of generating a natural language description for an image. This problem lies at the intersection of computer vision and natural language processing (NLP), and has become an active research area in recent years. One of the main approaches to solve this problem is to use NLP techniques </w:t>
-      </w:r>
-      <w:hyperlink r:id="rId11">
-        <w:r>
-          <w:rPr>
-            <w:rtl w:val="0"/>
-          </w:rPr>
-          <w:t xml:space="preserve">[1]</w:t>
-        </w:r>
-      </w:hyperlink>
-      <w:r>
-        <w:rPr>
-          <w:rtl w:val="0"/>
-        </w:rPr>
-        <w:t xml:space="preserve"> </w:t>
-      </w:r>
-      <w:hyperlink r:id="rId12">
-        <w:r>
-          <w:rPr>
-            <w:rtl w:val="0"/>
-          </w:rPr>
-          <w:t xml:space="preserve">[2]</w:t>
-        </w:r>
-      </w:hyperlink>
-      <w:r>
-        <w:rPr>
-          <w:rtl w:val="0"/>
-        </w:rPr>
-        <w:t xml:space="preserve"> to generate captions based on the features extracted from the images. This involves training a model to recognize the objects and context in an image, and then generating a descriptive caption in natural language. One popular dataset used for this task is the Flickr8K dataset provided by Illinois university </w:t>
-      </w:r>
-      <w:hyperlink r:id="rId13">
-        <w:r>
-          <w:rPr>
-            <w:rtl w:val="0"/>
-          </w:rPr>
-          <w:t xml:space="preserve">[3]</w:t>
-        </w:r>
-      </w:hyperlink>
-      <w:r>
-        <w:rPr>
-          <w:rtl w:val="0"/>
-        </w:rPr>
-        <w:t xml:space="preserve"> </w:t>
-      </w:r>
-      <w:hyperlink r:id="rId14">
-        <w:r>
-          <w:rPr>
-            <w:rtl w:val="0"/>
-          </w:rPr>
-          <w:t xml:space="preserve">[4]</w:t>
-        </w:r>
-      </w:hyperlink>
-      <w:r>
-        <w:rPr>
-          <w:rtl w:val="0"/>
-        </w:rPr>
-        <w:t xml:space="preserve">, which contains 8,000 images each paired with five different captions, making it a valuable resource for training and evaluating image captioning models.</w:t>
       </w:r>
     </w:p>
     <w:p>
       <w:pPr>
         <w:pStyle w:val="Heading1"/>
-        <w:rPr/>
       </w:pPr>
-      <w:bookmarkStart w:colFirst="0" w:colLast="0" w:name="_3znysh7" w:id="3"/>
-      <w:bookmarkEnd w:id="3"/>
-      <w:r>
-        <w:br w:type="page"/>
-      </w:r>
-      <w:r>
-        <w:rPr>
-          <w:rtl w:val="0"/>
-        </w:rPr>
+      <w:bookmarkStart w:id="4" w:name="_2et92p0" w:colFirst="0" w:colLast="0"/>
+      <w:bookmarkEnd w:id="4"/>
+      <w:r>
+        <w:lastRenderedPageBreak/>
+        <w:t>References</w:t>
       </w:r>
     </w:p>
     <w:p>
       <w:pPr>
-        <w:pStyle w:val="Heading1"/>
-        <w:rPr/>
+        <w:spacing w:after="240"/>
+        <w:ind w:left="384" w:hanging="384"/>
       </w:pPr>
-      <w:bookmarkStart w:colFirst="0" w:colLast="0" w:name="_2et92p0" w:id="4"/>
-      <w:bookmarkEnd w:id="4"/>
-      <w:r>
-        <w:rPr>
-          <w:rtl w:val="0"/>
-        </w:rPr>
-        <w:t xml:space="preserve">References</w:t>
-      </w:r>
+      <w:hyperlink r:id="rId15">
+        <w:r>
+          <w:t>[1]</w:t>
+        </w:r>
+      </w:hyperlink>
+      <w:r>
+        <w:tab/>
+      </w:r>
+      <w:hyperlink r:id="rId16">
+        <w:r>
+          <w:t xml:space="preserve">M. </w:t>
+        </w:r>
+        <w:proofErr w:type="spellStart"/>
+        <w:r>
+          <w:t>Stefanini</w:t>
+        </w:r>
+        <w:proofErr w:type="spellEnd"/>
+        <w:r>
+          <w:t xml:space="preserve">, M. </w:t>
+        </w:r>
+        <w:proofErr w:type="spellStart"/>
+        <w:r>
+          <w:t>Cornia</w:t>
+        </w:r>
+        <w:proofErr w:type="spellEnd"/>
+        <w:r>
+          <w:t xml:space="preserve">, L. </w:t>
+        </w:r>
+        <w:proofErr w:type="spellStart"/>
+        <w:r>
+          <w:t>Baraldi</w:t>
+        </w:r>
+        <w:proofErr w:type="spellEnd"/>
+        <w:r>
+          <w:t xml:space="preserve">, S. </w:t>
+        </w:r>
+        <w:proofErr w:type="spellStart"/>
+        <w:r>
+          <w:t>Cascianelli</w:t>
+        </w:r>
+        <w:proofErr w:type="spellEnd"/>
+        <w:r>
+          <w:t xml:space="preserve">, G. </w:t>
+        </w:r>
+        <w:proofErr w:type="spellStart"/>
+        <w:r>
+          <w:t>Fiameni</w:t>
+        </w:r>
+        <w:proofErr w:type="spellEnd"/>
+        <w:r>
+          <w:t xml:space="preserve">, and R. </w:t>
+        </w:r>
+        <w:proofErr w:type="spellStart"/>
+        <w:r>
+          <w:t>Cucchiara</w:t>
+        </w:r>
+        <w:proofErr w:type="spellEnd"/>
+        <w:r>
+          <w:t xml:space="preserve">, “From Show to Tell: A Survey on Deep Learning-based Image Captioning.” </w:t>
+        </w:r>
+        <w:proofErr w:type="spellStart"/>
+        <w:r>
+          <w:t>arXiv</w:t>
+        </w:r>
+        <w:proofErr w:type="spellEnd"/>
+        <w:r>
+          <w:t xml:space="preserve">, Nov. 30, 2021. doi: 10.48550/arXiv.2107.06912. </w:t>
+        </w:r>
+      </w:hyperlink>
     </w:p>
     <w:p>
       <w:pPr>
-        <w:spacing w:before="0" w:line="240" w:lineRule="auto"/>
-        <w:ind w:left="384.00000000000006" w:hanging="384.00000000000006"/>
-        <w:rPr/>
+        <w:spacing w:after="240"/>
+        <w:ind w:left="384" w:hanging="384"/>
       </w:pPr>
-      <w:hyperlink r:id="rId15">
-        <w:r>
-          <w:rPr>
-            <w:rtl w:val="0"/>
-          </w:rPr>
-          <w:t xml:space="preserve">[1]</w:t>
+      <w:hyperlink r:id="rId17">
+        <w:r>
+          <w:t>[2]</w:t>
         </w:r>
       </w:hyperlink>
       <w:r>
-        <w:rPr>
-          <w:rtl w:val="0"/>
-        </w:rPr>
         <w:tab/>
       </w:r>
-      <w:hyperlink r:id="rId16">
-        <w:r>
-          <w:rPr>
-            <w:rtl w:val="0"/>
-          </w:rPr>
-          <w:t xml:space="preserve">M. Stefanini, M. Cornia, L. Baraldi, S. Cascianelli, G. Fiameni, and R. Cucchiara, “From Show to Tell: A Survey on Deep Learning-based Image Captioning.” arXiv, Nov. 30, 2021. doi: 10.48550/arXiv.2107.06912. </w:t>
+      <w:hyperlink r:id="rId18">
+        <w:r>
+          <w:t xml:space="preserve">Y. Feng, L. Ma, W. Liu, and J. Luo, “Unsupervised Image Captioning.” </w:t>
+        </w:r>
+        <w:proofErr w:type="spellStart"/>
+        <w:r>
+          <w:t>arXiv</w:t>
+        </w:r>
+        <w:proofErr w:type="spellEnd"/>
+        <w:r>
+          <w:t xml:space="preserve">, Apr. 06, 2019. doi: 10.48550/arXiv.1811.10787. </w:t>
         </w:r>
       </w:hyperlink>
-      <w:r>
-        <w:rPr>
-          <w:rtl w:val="0"/>
-        </w:rPr>
-      </w:r>
     </w:p>
     <w:p>
       <w:pPr>
-        <w:spacing w:before="0" w:line="240" w:lineRule="auto"/>
-        <w:ind w:left="384.00000000000006" w:hanging="384.00000000000006"/>
-        <w:rPr/>
+        <w:spacing w:after="240"/>
+        <w:ind w:left="384" w:hanging="384"/>
       </w:pPr>
-      <w:hyperlink r:id="rId17">
-        <w:r>
-          <w:rPr>
-            <w:rtl w:val="0"/>
-          </w:rPr>
-          <w:t xml:space="preserve">[2]</w:t>
+      <w:hyperlink r:id="rId19">
+        <w:r>
+          <w:t>[3]</w:t>
         </w:r>
       </w:hyperlink>
       <w:r>
-        <w:rPr>
-          <w:rtl w:val="0"/>
-        </w:rPr>
         <w:tab/>
       </w:r>
-      <w:hyperlink r:id="rId18">
-        <w:r>
-          <w:rPr>
-            <w:rtl w:val="0"/>
-          </w:rPr>
-          <w:t xml:space="preserve">Y. Feng, L. Ma, W. Liu, and J. Luo, “Unsupervised Image Captioning.” arXiv, Apr. 06, 2019. doi: 10.48550/arXiv.1811.10787. </w:t>
+      <w:hyperlink r:id="rId20">
+        <w:r>
+          <w:t xml:space="preserve">“Flickr 8k Data.” https://forms.illinois.edu/sec/1713398 (accessed Feb. 22, 2023). </w:t>
         </w:r>
       </w:hyperlink>
-      <w:r>
-        <w:rPr>
-          <w:rtl w:val="0"/>
-        </w:rPr>
-      </w:r>
     </w:p>
     <w:p>
       <w:pPr>
-        <w:spacing w:before="0" w:line="240" w:lineRule="auto"/>
-        <w:ind w:left="384.00000000000006" w:hanging="384.00000000000006"/>
-        <w:rPr/>
-      </w:pPr>
-      <w:hyperlink r:id="rId19">
-        <w:r>
-          <w:rPr>
-            <w:rtl w:val="0"/>
-          </w:rPr>
-          <w:t xml:space="preserve">[3]</w:t>
-        </w:r>
-      </w:hyperlink>
-      <w:r>
-        <w:rPr>
-          <w:rtl w:val="0"/>
-        </w:rPr>
-        <w:tab/>
-      </w:r>
-      <w:hyperlink r:id="rId20">
-        <w:r>
-          <w:rPr>
-            <w:rtl w:val="0"/>
-          </w:rPr>
-          <w:t xml:space="preserve">“Flickr 8k Data.” https://forms.illinois.edu/sec/1713398 (accessed Feb. 22, 2023). </w:t>
-        </w:r>
-      </w:hyperlink>
-      <w:r>
-        <w:rPr>
-          <w:rtl w:val="0"/>
-        </w:rPr>
-      </w:r>
-    </w:p>
-    <w:p>
-      <w:pPr>
-        <w:spacing w:before="0" w:line="240" w:lineRule="auto"/>
-        <w:ind w:left="384.00000000000006" w:hanging="384.00000000000006"/>
-        <w:rPr/>
+        <w:spacing w:after="240"/>
+        <w:ind w:left="384" w:hanging="384"/>
       </w:pPr>
       <w:hyperlink r:id="rId21">
         <w:r>
-          <w:rPr>
-            <w:rtl w:val="0"/>
-          </w:rPr>
-          <w:t xml:space="preserve">[4]</w:t>
+          <w:t>[4]</w:t>
         </w:r>
       </w:hyperlink>
       <w:r>
-        <w:rPr>
-          <w:rtl w:val="0"/>
-        </w:rPr>
         <w:tab/>
       </w:r>
       <w:hyperlink r:id="rId22">
         <w:r>
-          <w:rPr>
-            <w:rtl w:val="0"/>
-          </w:rPr>
-          <w:t xml:space="preserve">M. Hodosh, P. Young, and J. Hockenmaier, “Framing Image Description as a Ranking Task: Data, Models and Evaluation Metrics,” </w:t>
+          <w:t xml:space="preserve">M. </w:t>
+        </w:r>
+        <w:proofErr w:type="spellStart"/>
+        <w:r>
+          <w:t>Hodosh</w:t>
+        </w:r>
+        <w:proofErr w:type="spellEnd"/>
+        <w:r>
+          <w:t xml:space="preserve">, P. Young, and J. </w:t>
+        </w:r>
+        <w:proofErr w:type="spellStart"/>
+        <w:r>
+          <w:t>Hockenmaier</w:t>
+        </w:r>
+        <w:proofErr w:type="spellEnd"/>
+        <w:r>
+          <w:t xml:space="preserve">, “Framing Image Description as a Ranking Task: Data, Models and Evaluation Metrics,” </w:t>
         </w:r>
       </w:hyperlink>
       <w:hyperlink r:id="rId23">
         <w:r>
           <w:rPr>
-            <w:i w:val="1"/>
-            <w:rtl w:val="0"/>
+            <w:i/>
           </w:rPr>
-          <w:t xml:space="preserve">Journal of Artificial Intelligence Research</w:t>
+          <w:t>Journal of Artificial Intelligence Research</w:t>
         </w:r>
       </w:hyperlink>
       <w:hyperlink r:id="rId24">
         <w:r>
-          <w:rPr>
-            <w:rtl w:val="0"/>
-          </w:rPr>
           <w:t xml:space="preserve">, vol. 47, pp. 853–899, Aug. 2013, doi: 10.1613/jair.3994. </w:t>
         </w:r>
       </w:hyperlink>
-      <w:r>
-        <w:rPr>
-          <w:rtl w:val="0"/>
-        </w:rPr>
-      </w:r>
     </w:p>
-    <w:p>
-      <w:pPr>
-        <w:rPr/>
-      </w:pPr>
-      <w:r>
-        <w:rPr>
-          <w:rtl w:val="0"/>
-        </w:rPr>
-      </w:r>
-    </w:p>
+    <w:p/>
     <w:sectPr>
-      <w:headerReference r:id="rId25" w:type="default"/>
-      <w:footerReference r:id="rId26" w:type="default"/>
-      <w:pgSz w:h="15840" w:w="12240" w:orient="portrait"/>
-      <w:pgMar w:bottom="1440" w:top="1440" w:left="1440" w:right="1440" w:header="720" w:footer="720"/>
+      <w:headerReference w:type="default" r:id="rId25"/>
+      <w:footerReference w:type="default" r:id="rId26"/>
+      <w:pgSz w:w="12240" w:h="15840"/>
+      <w:pgMar w:top="1440" w:right="1440" w:bottom="1440" w:left="1440" w:header="720" w:footer="720" w:gutter="0"/>
       <w:pgNumType w:start="1"/>
+      <w:cols w:space="720"/>
     </w:sectPr>
   </w:body>
 </w:document>
 </file>
 
+<file path=word/endnotes.xml><?xml version="1.0" encoding="utf-8"?>
+<w:endnotes xmlns:wpc="http://schemas.microsoft.com/office/word/2010/wordprocessingCanvas" xmlns:cx="http://schemas.microsoft.com/office/drawing/2014/chartex" xmlns:cx1="http://schemas.microsoft.com/office/drawing/2015/9/8/chartex" xmlns:cx2="http://schemas.microsoft.com/office/drawing/2015/10/21/chartex" xmlns:cx3="http://schemas.microsoft.com/office/drawing/2016/5/9/chartex" xmlns:cx4="http://schemas.microsoft.com/office/drawing/2016/5/10/chartex" xmlns:cx5="http://schemas.microsoft.com/office/drawing/2016/5/11/chartex" xmlns:cx6="http://schemas.microsoft.com/office/drawing/2016/5/12/chartex" xmlns:cx7="http://schemas.microsoft.com/office/drawing/2016/5/13/chartex" xmlns:cx8="http://schemas.microsoft.com/office/drawing/2016/5/14/chartex" xmlns:mc="http://schemas.openxmlformats.org/markup-compatibility/2006" xmlns:aink="http://schemas.microsoft.com/office/drawing/2016/ink" xmlns:am3d="http://schemas.microsoft.com/office/drawing/2017/model3d" xmlns:o="urn:schemas-microsoft-com:office:office" xmlns:oel="http://schemas.microsoft.com/office/2019/extlst" xmlns:r="http://schemas.openxmlformats.org/officeDocument/2006/relationships" xmlns:m="http://schemas.openxmlformats.org/officeDocument/2006/math" xmlns:v="urn:schemas-microsoft-com:vml" xmlns:wp14="http://schemas.microsoft.com/office/word/2010/wordprocessingDrawing" xmlns:wp="http://schemas.openxmlformats.org/drawingml/2006/wordprocessingDrawing" xmlns:w10="urn:schemas-microsoft-com:office:word" xmlns:w="http://schemas.openxmlformats.org/wordprocessingml/2006/main" xmlns:w14="http://schemas.microsoft.com/office/word/2010/wordml" xmlns:w15="http://schemas.microsoft.com/office/word/2012/wordml" xmlns:w16cex="http://schemas.microsoft.com/office/word/2018/wordml/cex" xmlns:w16cid="http://schemas.microsoft.com/office/word/2016/wordml/cid" xmlns:w16="http://schemas.microsoft.com/office/word/2018/wordml" xmlns:w16sdtdh="http://schemas.microsoft.com/office/word/2020/wordml/sdtdatahash" xmlns:w16se="http://schemas.microsoft.com/office/word/2015/wordml/symex" xmlns:wpg="http://schemas.microsoft.com/office/word/2010/wordprocessingGroup" xmlns:wpi="http://schemas.microsoft.com/office/word/2010/wordprocessingInk" xmlns:wne="http://schemas.microsoft.com/office/word/2006/wordml" xmlns:wps="http://schemas.microsoft.com/office/word/2010/wordprocessingShape" mc:Ignorable="w14 w15 w16se w16cid w16 w16cex w16sdtdh wp14">
+  <w:endnote w:type="separator" w:id="-1">
+    <w:p>
+      <w:pPr>
+        <w:spacing w:line="240" w:lineRule="auto"/>
+      </w:pPr>
+      <w:r>
+        <w:separator/>
+      </w:r>
+    </w:p>
+  </w:endnote>
+  <w:endnote w:type="continuationSeparator" w:id="0">
+    <w:p>
+      <w:pPr>
+        <w:spacing w:line="240" w:lineRule="auto"/>
+      </w:pPr>
+      <w:r>
+        <w:continuationSeparator/>
+      </w:r>
+    </w:p>
+  </w:endnote>
+</w:endnotes>
+</file>
+
 <file path=word/footer1.xml><?xml version="1.0" encoding="utf-8"?>
-<w:ftr xmlns:mc="http://schemas.openxmlformats.org/markup-compatibility/2006" xmlns:o="urn:schemas-microsoft-com:office:office" xmlns:r="http://schemas.openxmlformats.org/officeDocument/2006/relationships" xmlns:m="http://schemas.openxmlformats.org/officeDocument/2006/math" xmlns:v="urn:schemas-microsoft-com:vml" xmlns:wp="http://schemas.openxmlformats.org/drawingml/2006/wordprocessingDrawing" xmlns:w10="urn:schemas-microsoft-com:office:word" xmlns:w="http://schemas.openxmlformats.org/wordprocessingml/2006/main" xmlns:wne="http://schemas.microsoft.com/office/word/2006/wordml" xmlns:sl="http://schemas.openxmlformats.org/schemaLibrary/2006/main" xmlns:a="http://schemas.openxmlformats.org/drawingml/2006/main" xmlns:pic="http://schemas.openxmlformats.org/drawingml/2006/picture" xmlns:c="http://schemas.openxmlformats.org/drawingml/2006/chart" xmlns:lc="http://schemas.openxmlformats.org/drawingml/2006/lockedCanvas" xmlns:dgm="http://schemas.openxmlformats.org/drawingml/2006/diagram" xmlns:wps="http://schemas.microsoft.com/office/word/2010/wordprocessingShape" xmlns:wpg="http://schemas.microsoft.com/office/word/2010/wordprocessingGroup" xmlns:w14="http://schemas.microsoft.com/office/word/2010/wordml" xmlns:w15="http://schemas.microsoft.com/office/word/2012/wordml">
+<w:ftr xmlns:wpc="http://schemas.microsoft.com/office/word/2010/wordprocessingCanvas" xmlns:cx="http://schemas.microsoft.com/office/drawing/2014/chartex" xmlns:cx1="http://schemas.microsoft.com/office/drawing/2015/9/8/chartex" xmlns:cx2="http://schemas.microsoft.com/office/drawing/2015/10/21/chartex" xmlns:cx3="http://schemas.microsoft.com/office/drawing/2016/5/9/chartex" xmlns:cx4="http://schemas.microsoft.com/office/drawing/2016/5/10/chartex" xmlns:cx5="http://schemas.microsoft.com/office/drawing/2016/5/11/chartex" xmlns:cx6="http://schemas.microsoft.com/office/drawing/2016/5/12/chartex" xmlns:cx7="http://schemas.microsoft.com/office/drawing/2016/5/13/chartex" xmlns:cx8="http://schemas.microsoft.com/office/drawing/2016/5/14/chartex" xmlns:mc="http://schemas.openxmlformats.org/markup-compatibility/2006" xmlns:aink="http://schemas.microsoft.com/office/drawing/2016/ink" xmlns:am3d="http://schemas.microsoft.com/office/drawing/2017/model3d" xmlns:o="urn:schemas-microsoft-com:office:office" xmlns:oel="http://schemas.microsoft.com/office/2019/extlst" xmlns:r="http://schemas.openxmlformats.org/officeDocument/2006/relationships" xmlns:m="http://schemas.openxmlformats.org/officeDocument/2006/math" xmlns:v="urn:schemas-microsoft-com:vml" xmlns:wp14="http://schemas.microsoft.com/office/word/2010/wordprocessingDrawing" xmlns:wp="http://schemas.openxmlformats.org/drawingml/2006/wordprocessingDrawing" xmlns:w10="urn:schemas-microsoft-com:office:word" xmlns:w="http://schemas.openxmlformats.org/wordprocessingml/2006/main" xmlns:w14="http://schemas.microsoft.com/office/word/2010/wordml" xmlns:w15="http://schemas.microsoft.com/office/word/2012/wordml" xmlns:w16cex="http://schemas.microsoft.com/office/word/2018/wordml/cex" xmlns:w16cid="http://schemas.microsoft.com/office/word/2016/wordml/cid" xmlns:w16="http://schemas.microsoft.com/office/word/2018/wordml" xmlns:w16sdtdh="http://schemas.microsoft.com/office/word/2020/wordml/sdtdatahash" xmlns:w16se="http://schemas.microsoft.com/office/word/2015/wordml/symex" xmlns:wpg="http://schemas.microsoft.com/office/word/2010/wordprocessingGroup" xmlns:wpi="http://schemas.microsoft.com/office/word/2010/wordprocessingInk" xmlns:wne="http://schemas.microsoft.com/office/word/2006/wordml" xmlns:wps="http://schemas.microsoft.com/office/word/2010/wordprocessingShape" mc:Ignorable="w14 w15 w16se w16cid w16 w16cex w16sdtdh wp14">
   <w:p>
     <w:pPr>
       <w:jc w:val="right"/>
-      <w:rPr/>
     </w:pPr>
     <w:r>
-      <w:rPr/>
       <w:fldChar w:fldCharType="begin"/>
-      <w:instrText xml:space="preserve">PAGE</w:instrText>
+    </w:r>
+    <w:r>
+      <w:instrText>PAGE</w:instrText>
+    </w:r>
+    <w:r>
       <w:fldChar w:fldCharType="separate"/>
-      <w:fldChar w:fldCharType="end"/>
     </w:r>
     <w:r>
       <w:rPr>
-        <w:rtl w:val="0"/>
+        <w:noProof/>
       </w:rPr>
+      <w:t>1</w:t>
+    </w:r>
+    <w:r>
+      <w:fldChar w:fldCharType="end"/>
     </w:r>
   </w:p>
 </w:ftr>
 </file>
 
+<file path=word/footnotes.xml><?xml version="1.0" encoding="utf-8"?>
+<w:footnotes xmlns:wpc="http://schemas.microsoft.com/office/word/2010/wordprocessingCanvas" xmlns:cx="http://schemas.microsoft.com/office/drawing/2014/chartex" xmlns:cx1="http://schemas.microsoft.com/office/drawing/2015/9/8/chartex" xmlns:cx2="http://schemas.microsoft.com/office/drawing/2015/10/21/chartex" xmlns:cx3="http://schemas.microsoft.com/office/drawing/2016/5/9/chartex" xmlns:cx4="http://schemas.microsoft.com/office/drawing/2016/5/10/chartex" xmlns:cx5="http://schemas.microsoft.com/office/drawing/2016/5/11/chartex" xmlns:cx6="http://schemas.microsoft.com/office/drawing/2016/5/12/chartex" xmlns:cx7="http://schemas.microsoft.com/office/drawing/2016/5/13/chartex" xmlns:cx8="http://schemas.microsoft.com/office/drawing/2016/5/14/chartex" xmlns:mc="http://schemas.openxmlformats.org/markup-compatibility/2006" xmlns:aink="http://schemas.microsoft.com/office/drawing/2016/ink" xmlns:am3d="http://schemas.microsoft.com/office/drawing/2017/model3d" xmlns:o="urn:schemas-microsoft-com:office:office" xmlns:oel="http://schemas.microsoft.com/office/2019/extlst" xmlns:r="http://schemas.openxmlformats.org/officeDocument/2006/relationships" xmlns:m="http://schemas.openxmlformats.org/officeDocument/2006/math" xmlns:v="urn:schemas-microsoft-com:vml" xmlns:wp14="http://schemas.microsoft.com/office/word/2010/wordprocessingDrawing" xmlns:wp="http://schemas.openxmlformats.org/drawingml/2006/wordprocessingDrawing" xmlns:w10="urn:schemas-microsoft-com:office:word" xmlns:w="http://schemas.openxmlformats.org/wordprocessingml/2006/main" xmlns:w14="http://schemas.microsoft.com/office/word/2010/wordml" xmlns:w15="http://schemas.microsoft.com/office/word/2012/wordml" xmlns:w16cex="http://schemas.microsoft.com/office/word/2018/wordml/cex" xmlns:w16cid="http://schemas.microsoft.com/office/word/2016/wordml/cid" xmlns:w16="http://schemas.microsoft.com/office/word/2018/wordml" xmlns:w16sdtdh="http://schemas.microsoft.com/office/word/2020/wordml/sdtdatahash" xmlns:w16se="http://schemas.microsoft.com/office/word/2015/wordml/symex" xmlns:wpg="http://schemas.microsoft.com/office/word/2010/wordprocessingGroup" xmlns:wpi="http://schemas.microsoft.com/office/word/2010/wordprocessingInk" xmlns:wne="http://schemas.microsoft.com/office/word/2006/wordml" xmlns:wps="http://schemas.microsoft.com/office/word/2010/wordprocessingShape" mc:Ignorable="w14 w15 w16se w16cid w16 w16cex w16sdtdh wp14">
+  <w:footnote w:type="separator" w:id="-1">
+    <w:p>
+      <w:pPr>
+        <w:spacing w:line="240" w:lineRule="auto"/>
+      </w:pPr>
+      <w:r>
+        <w:separator/>
+      </w:r>
+    </w:p>
+  </w:footnote>
+  <w:footnote w:type="continuationSeparator" w:id="0">
+    <w:p>
+      <w:pPr>
+        <w:spacing w:line="240" w:lineRule="auto"/>
+      </w:pPr>
+      <w:r>
+        <w:continuationSeparator/>
+      </w:r>
+    </w:p>
+  </w:footnote>
+</w:footnotes>
+</file>
+
 <file path=word/header1.xml><?xml version="1.0" encoding="utf-8"?>
-<w:hdr xmlns:mc="http://schemas.openxmlformats.org/markup-compatibility/2006" xmlns:o="urn:schemas-microsoft-com:office:office" xmlns:r="http://schemas.openxmlformats.org/officeDocument/2006/relationships" xmlns:m="http://schemas.openxmlformats.org/officeDocument/2006/math" xmlns:v="urn:schemas-microsoft-com:vml" xmlns:wp="http://schemas.openxmlformats.org/drawingml/2006/wordprocessingDrawing" xmlns:w10="urn:schemas-microsoft-com:office:word" xmlns:w="http://schemas.openxmlformats.org/wordprocessingml/2006/main" xmlns:wne="http://schemas.microsoft.com/office/word/2006/wordml" xmlns:sl="http://schemas.openxmlformats.org/schemaLibrary/2006/main" xmlns:a="http://schemas.openxmlformats.org/drawingml/2006/main" xmlns:pic="http://schemas.openxmlformats.org/drawingml/2006/picture" xmlns:c="http://schemas.openxmlformats.org/drawingml/2006/chart" xmlns:lc="http://schemas.openxmlformats.org/drawingml/2006/lockedCanvas" xmlns:dgm="http://schemas.openxmlformats.org/drawingml/2006/diagram" xmlns:wps="http://schemas.microsoft.com/office/word/2010/wordprocessingShape" xmlns:wpg="http://schemas.microsoft.com/office/word/2010/wordprocessingGroup" xmlns:w14="http://schemas.microsoft.com/office/word/2010/wordml" xmlns:w15="http://schemas.microsoft.com/office/word/2012/wordml">
+<w:hdr xmlns:wpc="http://schemas.microsoft.com/office/word/2010/wordprocessingCanvas" xmlns:cx="http://schemas.microsoft.com/office/drawing/2014/chartex" xmlns:cx1="http://schemas.microsoft.com/office/drawing/2015/9/8/chartex" xmlns:cx2="http://schemas.microsoft.com/office/drawing/2015/10/21/chartex" xmlns:cx3="http://schemas.microsoft.com/office/drawing/2016/5/9/chartex" xmlns:cx4="http://schemas.microsoft.com/office/drawing/2016/5/10/chartex" xmlns:cx5="http://schemas.microsoft.com/office/drawing/2016/5/11/chartex" xmlns:cx6="http://schemas.microsoft.com/office/drawing/2016/5/12/chartex" xmlns:cx7="http://schemas.microsoft.com/office/drawing/2016/5/13/chartex" xmlns:cx8="http://schemas.microsoft.com/office/drawing/2016/5/14/chartex" xmlns:mc="http://schemas.openxmlformats.org/markup-compatibility/2006" xmlns:aink="http://schemas.microsoft.com/office/drawing/2016/ink" xmlns:am3d="http://schemas.microsoft.com/office/drawing/2017/model3d" xmlns:o="urn:schemas-microsoft-com:office:office" xmlns:oel="http://schemas.microsoft.com/office/2019/extlst" xmlns:r="http://schemas.openxmlformats.org/officeDocument/2006/relationships" xmlns:m="http://schemas.openxmlformats.org/officeDocument/2006/math" xmlns:v="urn:schemas-microsoft-com:vml" xmlns:wp14="http://schemas.microsoft.com/office/word/2010/wordprocessingDrawing" xmlns:wp="http://schemas.openxmlformats.org/drawingml/2006/wordprocessingDrawing" xmlns:w10="urn:schemas-microsoft-com:office:word" xmlns:w="http://schemas.openxmlformats.org/wordprocessingml/2006/main" xmlns:w14="http://schemas.microsoft.com/office/word/2010/wordml" xmlns:w15="http://schemas.microsoft.com/office/word/2012/wordml" xmlns:w16cex="http://schemas.microsoft.com/office/word/2018/wordml/cex" xmlns:w16cid="http://schemas.microsoft.com/office/word/2016/wordml/cid" xmlns:w16="http://schemas.microsoft.com/office/word/2018/wordml" xmlns:w16sdtdh="http://schemas.microsoft.com/office/word/2020/wordml/sdtdatahash" xmlns:w16se="http://schemas.microsoft.com/office/word/2015/wordml/symex" xmlns:wpg="http://schemas.microsoft.com/office/word/2010/wordprocessingGroup" xmlns:wpi="http://schemas.microsoft.com/office/word/2010/wordprocessingInk" xmlns:wne="http://schemas.microsoft.com/office/word/2006/wordml" xmlns:wps="http://schemas.microsoft.com/office/word/2010/wordprocessingShape" mc:Ignorable="w14 w15 w16se w16cid w16 w16cex w16sdtdh wp14">
   <w:p>
     <w:pPr>
       <w:jc w:val="right"/>
-      <w:rPr/>
     </w:pPr>
     <w:r>
-      <w:rPr/>
+      <w:rPr>
+        <w:noProof/>
+      </w:rPr>
       <w:drawing>
-        <wp:inline distB="114300" distT="114300" distL="114300" distR="114300">
+        <wp:inline distT="114300" distB="114300" distL="114300" distR="114300" wp14:anchorId="0062CAF2" wp14:editId="6910459B">
           <wp:extent cx="866370" cy="357188"/>
-          <wp:effectExtent b="0" l="0" r="0" t="0"/>
+          <wp:effectExtent l="0" t="0" r="0" b="0"/>
           <wp:docPr id="2" name="image2.png"/>
-          <a:graphic>
+          <wp:cNvGraphicFramePr/>
+          <a:graphic xmlns:a="http://schemas.openxmlformats.org/drawingml/2006/main">
             <a:graphicData uri="http://schemas.openxmlformats.org/drawingml/2006/picture">
-              <pic:pic>
+              <pic:pic xmlns:pic="http://schemas.openxmlformats.org/drawingml/2006/picture">
                 <pic:nvPicPr>
                   <pic:cNvPr id="0" name="image2.png"/>
                   <pic:cNvPicPr preferRelativeResize="0"/>
                 </pic:nvPicPr>
                 <pic:blipFill>
                   <a:blip r:embed="rId1"/>
-                  <a:srcRect b="0" l="0" r="0" t="0"/>
+                  <a:srcRect/>
                   <a:stretch>
                     <a:fillRect/>
                   </a:stretch>
@@ -1149,7 +1104,9 @@
                     <a:off x="0" y="0"/>
                     <a:ext cx="866370" cy="357188"/>
                   </a:xfrm>
-                  <a:prstGeom prst="rect"/>
+                  <a:prstGeom prst="rect">
+                    <a:avLst/>
+                  </a:prstGeom>
                   <a:ln/>
                 </pic:spPr>
               </pic:pic>
@@ -1158,28 +1115,19 @@
         </wp:inline>
       </w:drawing>
     </w:r>
-    <w:r>
-      <w:rPr>
-        <w:rtl w:val="0"/>
-      </w:rPr>
-    </w:r>
   </w:p>
 </w:hdr>
 </file>
 
-<file path=word/numbering.xml><?xml version="1.0" encoding="utf-8"?>
-<w:numbering xmlns:mc="http://schemas.openxmlformats.org/markup-compatibility/2006" xmlns:o="urn:schemas-microsoft-com:office:office" xmlns:r="http://schemas.openxmlformats.org/officeDocument/2006/relationships" xmlns:m="http://schemas.openxmlformats.org/officeDocument/2006/math" xmlns:v="urn:schemas-microsoft-com:vml" xmlns:wp="http://schemas.openxmlformats.org/drawingml/2006/wordprocessingDrawing" xmlns:w10="urn:schemas-microsoft-com:office:word" xmlns:w="http://schemas.openxmlformats.org/wordprocessingml/2006/main" xmlns:wne="http://schemas.microsoft.com/office/word/2006/wordml" xmlns:sl="http://schemas.openxmlformats.org/schemaLibrary/2006/main" xmlns:a="http://schemas.openxmlformats.org/drawingml/2006/main" xmlns:pic="http://schemas.openxmlformats.org/drawingml/2006/picture" xmlns:c="http://schemas.openxmlformats.org/drawingml/2006/chart" xmlns:lc="http://schemas.openxmlformats.org/drawingml/2006/lockedCanvas" xmlns:dgm="http://schemas.openxmlformats.org/drawingml/2006/diagram" xmlns:wps="http://schemas.microsoft.com/office/word/2010/wordprocessingShape" xmlns:wpg="http://schemas.microsoft.com/office/word/2010/wordprocessingGroup" xmlns:w14="http://schemas.microsoft.com/office/word/2010/wordml" xmlns:w15="http://schemas.microsoft.com/office/word/2012/wordml"/>
-</file>
-
 <file path=word/styles.xml><?xml version="1.0" encoding="utf-8"?>
-<w:styles xmlns:mc="http://schemas.openxmlformats.org/markup-compatibility/2006" xmlns:o="urn:schemas-microsoft-com:office:office" xmlns:r="http://schemas.openxmlformats.org/officeDocument/2006/relationships" xmlns:m="http://schemas.openxmlformats.org/officeDocument/2006/math" xmlns:v="urn:schemas-microsoft-com:vml" xmlns:wp="http://schemas.openxmlformats.org/drawingml/2006/wordprocessingDrawing" xmlns:w10="urn:schemas-microsoft-com:office:word" xmlns:w="http://schemas.openxmlformats.org/wordprocessingml/2006/main" xmlns:wne="http://schemas.microsoft.com/office/word/2006/wordml" xmlns:sl="http://schemas.openxmlformats.org/schemaLibrary/2006/main" xmlns:a="http://schemas.openxmlformats.org/drawingml/2006/main" xmlns:pic="http://schemas.openxmlformats.org/drawingml/2006/picture" xmlns:c="http://schemas.openxmlformats.org/drawingml/2006/chart" xmlns:lc="http://schemas.openxmlformats.org/drawingml/2006/lockedCanvas" xmlns:dgm="http://schemas.openxmlformats.org/drawingml/2006/diagram" xmlns:wps="http://schemas.microsoft.com/office/word/2010/wordprocessingShape" xmlns:wpg="http://schemas.microsoft.com/office/word/2010/wordprocessingGroup" xmlns:w14="http://schemas.microsoft.com/office/word/2010/wordml" xmlns:w15="http://schemas.microsoft.com/office/word/2012/wordml">
+<w:styles xmlns:mc="http://schemas.openxmlformats.org/markup-compatibility/2006" xmlns:r="http://schemas.openxmlformats.org/officeDocument/2006/relationships" xmlns:w="http://schemas.openxmlformats.org/wordprocessingml/2006/main" xmlns:w14="http://schemas.microsoft.com/office/word/2010/wordml" xmlns:w15="http://schemas.microsoft.com/office/word/2012/wordml" xmlns:w16cex="http://schemas.microsoft.com/office/word/2018/wordml/cex" xmlns:w16cid="http://schemas.microsoft.com/office/word/2016/wordml/cid" xmlns:w16="http://schemas.microsoft.com/office/word/2018/wordml" xmlns:w16sdtdh="http://schemas.microsoft.com/office/word/2020/wordml/sdtdatahash" xmlns:w16se="http://schemas.microsoft.com/office/word/2015/wordml/symex" mc:Ignorable="w14 w15 w16se w16cid w16 w16cex w16sdtdh">
   <w:docDefaults>
     <w:rPrDefault>
       <w:rPr>
-        <w:rFonts w:ascii="Arial" w:cs="Arial" w:eastAsia="Arial" w:hAnsi="Arial"/>
+        <w:rFonts w:ascii="Arial" w:eastAsia="Arial" w:hAnsi="Arial" w:cs="Arial"/>
         <w:sz w:val="22"/>
         <w:szCs w:val="22"/>
-        <w:lang w:val="en-GB"/>
+        <w:lang w:val="en-GB" w:eastAsia="en-US" w:bidi="ar-SA"/>
       </w:rPr>
     </w:rPrDefault>
     <w:pPrDefault>
@@ -1188,20 +1136,399 @@
       </w:pPr>
     </w:pPrDefault>
   </w:docDefaults>
-  <w:style w:type="paragraph" w:styleId="Normal" w:default="1">
-    <w:name w:val="normal"/>
-  </w:style>
-  <w:style w:type="table" w:styleId="TableNormal" w:default="1">
-    <w:name w:val="Table Normal"/>
+  <w:latentStyles w:defLockedState="0" w:defUIPriority="99" w:defSemiHidden="0" w:defUnhideWhenUsed="0" w:defQFormat="0" w:count="376">
+    <w:lsdException w:name="Normal" w:uiPriority="0" w:qFormat="1"/>
+    <w:lsdException w:name="heading 1" w:uiPriority="9" w:qFormat="1"/>
+    <w:lsdException w:name="heading 2" w:semiHidden="1" w:uiPriority="9" w:unhideWhenUsed="1" w:qFormat="1"/>
+    <w:lsdException w:name="heading 3" w:semiHidden="1" w:uiPriority="9" w:unhideWhenUsed="1" w:qFormat="1"/>
+    <w:lsdException w:name="heading 4" w:semiHidden="1" w:uiPriority="9" w:unhideWhenUsed="1" w:qFormat="1"/>
+    <w:lsdException w:name="heading 5" w:semiHidden="1" w:uiPriority="9" w:unhideWhenUsed="1" w:qFormat="1"/>
+    <w:lsdException w:name="heading 6" w:semiHidden="1" w:uiPriority="9" w:unhideWhenUsed="1" w:qFormat="1"/>
+    <w:lsdException w:name="heading 7" w:semiHidden="1" w:uiPriority="9" w:unhideWhenUsed="1" w:qFormat="1"/>
+    <w:lsdException w:name="heading 8" w:semiHidden="1" w:uiPriority="9" w:unhideWhenUsed="1" w:qFormat="1"/>
+    <w:lsdException w:name="heading 9" w:semiHidden="1" w:uiPriority="9" w:unhideWhenUsed="1" w:qFormat="1"/>
+    <w:lsdException w:name="index 1" w:semiHidden="1" w:unhideWhenUsed="1"/>
+    <w:lsdException w:name="index 2" w:semiHidden="1" w:unhideWhenUsed="1"/>
+    <w:lsdException w:name="index 3" w:semiHidden="1" w:unhideWhenUsed="1"/>
+    <w:lsdException w:name="index 4" w:semiHidden="1" w:unhideWhenUsed="1"/>
+    <w:lsdException w:name="index 5" w:semiHidden="1" w:unhideWhenUsed="1"/>
+    <w:lsdException w:name="index 6" w:semiHidden="1" w:unhideWhenUsed="1"/>
+    <w:lsdException w:name="index 7" w:semiHidden="1" w:unhideWhenUsed="1"/>
+    <w:lsdException w:name="index 8" w:semiHidden="1" w:unhideWhenUsed="1"/>
+    <w:lsdException w:name="index 9" w:semiHidden="1" w:unhideWhenUsed="1"/>
+    <w:lsdException w:name="toc 1" w:semiHidden="1" w:uiPriority="39" w:unhideWhenUsed="1"/>
+    <w:lsdException w:name="toc 2" w:semiHidden="1" w:uiPriority="39" w:unhideWhenUsed="1"/>
+    <w:lsdException w:name="toc 3" w:semiHidden="1" w:uiPriority="39" w:unhideWhenUsed="1"/>
+    <w:lsdException w:name="toc 4" w:semiHidden="1" w:uiPriority="39" w:unhideWhenUsed="1"/>
+    <w:lsdException w:name="toc 5" w:semiHidden="1" w:uiPriority="39" w:unhideWhenUsed="1"/>
+    <w:lsdException w:name="toc 6" w:semiHidden="1" w:uiPriority="39" w:unhideWhenUsed="1"/>
+    <w:lsdException w:name="toc 7" w:semiHidden="1" w:uiPriority="39" w:unhideWhenUsed="1"/>
+    <w:lsdException w:name="toc 8" w:semiHidden="1" w:uiPriority="39" w:unhideWhenUsed="1"/>
+    <w:lsdException w:name="toc 9" w:semiHidden="1" w:uiPriority="39" w:unhideWhenUsed="1"/>
+    <w:lsdException w:name="Normal Indent" w:semiHidden="1" w:unhideWhenUsed="1"/>
+    <w:lsdException w:name="footnote text" w:semiHidden="1" w:unhideWhenUsed="1"/>
+    <w:lsdException w:name="annotation text" w:semiHidden="1" w:unhideWhenUsed="1"/>
+    <w:lsdException w:name="header" w:semiHidden="1" w:unhideWhenUsed="1"/>
+    <w:lsdException w:name="footer" w:semiHidden="1" w:unhideWhenUsed="1"/>
+    <w:lsdException w:name="index heading" w:semiHidden="1" w:unhideWhenUsed="1"/>
+    <w:lsdException w:name="caption" w:semiHidden="1" w:uiPriority="35" w:unhideWhenUsed="1" w:qFormat="1"/>
+    <w:lsdException w:name="table of figures" w:semiHidden="1" w:unhideWhenUsed="1"/>
+    <w:lsdException w:name="envelope address" w:semiHidden="1" w:unhideWhenUsed="1"/>
+    <w:lsdException w:name="envelope return" w:semiHidden="1" w:unhideWhenUsed="1"/>
+    <w:lsdException w:name="footnote reference" w:semiHidden="1" w:unhideWhenUsed="1"/>
+    <w:lsdException w:name="annotation reference" w:semiHidden="1" w:unhideWhenUsed="1"/>
+    <w:lsdException w:name="line number" w:semiHidden="1" w:unhideWhenUsed="1"/>
+    <w:lsdException w:name="page number" w:semiHidden="1" w:unhideWhenUsed="1"/>
+    <w:lsdException w:name="endnote reference" w:semiHidden="1" w:unhideWhenUsed="1"/>
+    <w:lsdException w:name="endnote text" w:semiHidden="1" w:unhideWhenUsed="1"/>
+    <w:lsdException w:name="table of authorities" w:semiHidden="1" w:unhideWhenUsed="1"/>
+    <w:lsdException w:name="macro" w:semiHidden="1" w:unhideWhenUsed="1"/>
+    <w:lsdException w:name="toa heading" w:semiHidden="1" w:unhideWhenUsed="1"/>
+    <w:lsdException w:name="List" w:semiHidden="1" w:unhideWhenUsed="1"/>
+    <w:lsdException w:name="List Bullet" w:semiHidden="1" w:unhideWhenUsed="1"/>
+    <w:lsdException w:name="List Number" w:semiHidden="1" w:unhideWhenUsed="1"/>
+    <w:lsdException w:name="List 2" w:semiHidden="1" w:unhideWhenUsed="1"/>
+    <w:lsdException w:name="List 3" w:semiHidden="1" w:unhideWhenUsed="1"/>
+    <w:lsdException w:name="List 4" w:semiHidden="1" w:unhideWhenUsed="1"/>
+    <w:lsdException w:name="List 5" w:semiHidden="1" w:unhideWhenUsed="1"/>
+    <w:lsdException w:name="List Bullet 2" w:semiHidden="1" w:unhideWhenUsed="1"/>
+    <w:lsdException w:name="List Bullet 3" w:semiHidden="1" w:unhideWhenUsed="1"/>
+    <w:lsdException w:name="List Bullet 4" w:semiHidden="1" w:unhideWhenUsed="1"/>
+    <w:lsdException w:name="List Bullet 5" w:semiHidden="1" w:unhideWhenUsed="1"/>
+    <w:lsdException w:name="List Number 2" w:semiHidden="1" w:unhideWhenUsed="1"/>
+    <w:lsdException w:name="List Number 3" w:semiHidden="1" w:unhideWhenUsed="1"/>
+    <w:lsdException w:name="List Number 4" w:semiHidden="1" w:unhideWhenUsed="1"/>
+    <w:lsdException w:name="List Number 5" w:semiHidden="1" w:unhideWhenUsed="1"/>
+    <w:lsdException w:name="Title" w:uiPriority="10" w:qFormat="1"/>
+    <w:lsdException w:name="Closing" w:semiHidden="1" w:unhideWhenUsed="1"/>
+    <w:lsdException w:name="Signature" w:semiHidden="1" w:unhideWhenUsed="1"/>
+    <w:lsdException w:name="Default Paragraph Font" w:semiHidden="1" w:uiPriority="1" w:unhideWhenUsed="1"/>
+    <w:lsdException w:name="Body Text" w:semiHidden="1" w:unhideWhenUsed="1"/>
+    <w:lsdException w:name="Body Text Indent" w:semiHidden="1" w:unhideWhenUsed="1"/>
+    <w:lsdException w:name="List Continue" w:semiHidden="1" w:unhideWhenUsed="1"/>
+    <w:lsdException w:name="List Continue 2" w:semiHidden="1" w:unhideWhenUsed="1"/>
+    <w:lsdException w:name="List Continue 3" w:semiHidden="1" w:unhideWhenUsed="1"/>
+    <w:lsdException w:name="List Continue 4" w:semiHidden="1" w:unhideWhenUsed="1"/>
+    <w:lsdException w:name="List Continue 5" w:semiHidden="1" w:unhideWhenUsed="1"/>
+    <w:lsdException w:name="Message Header" w:semiHidden="1" w:unhideWhenUsed="1"/>
+    <w:lsdException w:name="Subtitle" w:uiPriority="11" w:qFormat="1"/>
+    <w:lsdException w:name="Salutation" w:semiHidden="1" w:unhideWhenUsed="1"/>
+    <w:lsdException w:name="Date" w:semiHidden="1" w:unhideWhenUsed="1"/>
+    <w:lsdException w:name="Body Text First Indent" w:semiHidden="1" w:unhideWhenUsed="1"/>
+    <w:lsdException w:name="Body Text First Indent 2" w:semiHidden="1" w:unhideWhenUsed="1"/>
+    <w:lsdException w:name="Note Heading" w:semiHidden="1" w:unhideWhenUsed="1"/>
+    <w:lsdException w:name="Body Text 2" w:semiHidden="1" w:unhideWhenUsed="1"/>
+    <w:lsdException w:name="Body Text 3" w:semiHidden="1" w:unhideWhenUsed="1"/>
+    <w:lsdException w:name="Body Text Indent 2" w:semiHidden="1" w:unhideWhenUsed="1"/>
+    <w:lsdException w:name="Body Text Indent 3" w:semiHidden="1" w:unhideWhenUsed="1"/>
+    <w:lsdException w:name="Block Text" w:semiHidden="1" w:unhideWhenUsed="1"/>
+    <w:lsdException w:name="Hyperlink" w:semiHidden="1" w:unhideWhenUsed="1"/>
+    <w:lsdException w:name="FollowedHyperlink" w:semiHidden="1" w:unhideWhenUsed="1"/>
+    <w:lsdException w:name="Strong" w:uiPriority="22" w:qFormat="1"/>
+    <w:lsdException w:name="Emphasis" w:uiPriority="20" w:qFormat="1"/>
+    <w:lsdException w:name="Document Map" w:semiHidden="1" w:unhideWhenUsed="1"/>
+    <w:lsdException w:name="Plain Text" w:semiHidden="1" w:unhideWhenUsed="1"/>
+    <w:lsdException w:name="E-mail Signature" w:semiHidden="1" w:unhideWhenUsed="1"/>
+    <w:lsdException w:name="HTML Top of Form" w:semiHidden="1" w:unhideWhenUsed="1"/>
+    <w:lsdException w:name="HTML Bottom of Form" w:semiHidden="1" w:unhideWhenUsed="1"/>
+    <w:lsdException w:name="Normal (Web)" w:semiHidden="1" w:unhideWhenUsed="1"/>
+    <w:lsdException w:name="HTML Acronym" w:semiHidden="1" w:unhideWhenUsed="1"/>
+    <w:lsdException w:name="HTML Address" w:semiHidden="1" w:unhideWhenUsed="1"/>
+    <w:lsdException w:name="HTML Cite" w:semiHidden="1" w:unhideWhenUsed="1"/>
+    <w:lsdException w:name="HTML Code" w:semiHidden="1" w:unhideWhenUsed="1"/>
+    <w:lsdException w:name="HTML Definition" w:semiHidden="1" w:unhideWhenUsed="1"/>
+    <w:lsdException w:name="HTML Keyboard" w:semiHidden="1" w:unhideWhenUsed="1"/>
+    <w:lsdException w:name="HTML Preformatted" w:semiHidden="1" w:unhideWhenUsed="1"/>
+    <w:lsdException w:name="HTML Sample" w:semiHidden="1" w:unhideWhenUsed="1"/>
+    <w:lsdException w:name="HTML Typewriter" w:semiHidden="1" w:unhideWhenUsed="1"/>
+    <w:lsdException w:name="HTML Variable" w:semiHidden="1" w:unhideWhenUsed="1"/>
+    <w:lsdException w:name="Normal Table" w:semiHidden="1" w:unhideWhenUsed="1"/>
+    <w:lsdException w:name="annotation subject" w:semiHidden="1" w:unhideWhenUsed="1"/>
+    <w:lsdException w:name="No List" w:semiHidden="1" w:unhideWhenUsed="1"/>
+    <w:lsdException w:name="Outline List 1" w:semiHidden="1" w:unhideWhenUsed="1"/>
+    <w:lsdException w:name="Outline List 2" w:semiHidden="1" w:unhideWhenUsed="1"/>
+    <w:lsdException w:name="Outline List 3" w:semiHidden="1" w:unhideWhenUsed="1"/>
+    <w:lsdException w:name="Table Simple 1" w:semiHidden="1" w:unhideWhenUsed="1"/>
+    <w:lsdException w:name="Table Simple 2" w:semiHidden="1" w:unhideWhenUsed="1"/>
+    <w:lsdException w:name="Table Simple 3" w:semiHidden="1" w:unhideWhenUsed="1"/>
+    <w:lsdException w:name="Table Classic 1" w:semiHidden="1" w:unhideWhenUsed="1"/>
+    <w:lsdException w:name="Table Classic 2" w:semiHidden="1" w:unhideWhenUsed="1"/>
+    <w:lsdException w:name="Table Classic 3" w:semiHidden="1" w:unhideWhenUsed="1"/>
+    <w:lsdException w:name="Table Classic 4" w:semiHidden="1" w:unhideWhenUsed="1"/>
+    <w:lsdException w:name="Table Colorful 1" w:semiHidden="1" w:unhideWhenUsed="1"/>
+    <w:lsdException w:name="Table Colorful 2" w:semiHidden="1" w:unhideWhenUsed="1"/>
+    <w:lsdException w:name="Table Colorful 3" w:semiHidden="1" w:unhideWhenUsed="1"/>
+    <w:lsdException w:name="Table Columns 1" w:semiHidden="1" w:unhideWhenUsed="1"/>
+    <w:lsdException w:name="Table Columns 2" w:semiHidden="1" w:unhideWhenUsed="1"/>
+    <w:lsdException w:name="Table Columns 3" w:semiHidden="1" w:unhideWhenUsed="1"/>
+    <w:lsdException w:name="Table Columns 4" w:semiHidden="1" w:unhideWhenUsed="1"/>
+    <w:lsdException w:name="Table Columns 5" w:semiHidden="1" w:unhideWhenUsed="1"/>
+    <w:lsdException w:name="Table Grid 1" w:semiHidden="1" w:unhideWhenUsed="1"/>
+    <w:lsdException w:name="Table Grid 2" w:semiHidden="1" w:unhideWhenUsed="1"/>
+    <w:lsdException w:name="Table Grid 3" w:semiHidden="1" w:unhideWhenUsed="1"/>
+    <w:lsdException w:name="Table Grid 4" w:semiHidden="1" w:unhideWhenUsed="1"/>
+    <w:lsdException w:name="Table Grid 5" w:semiHidden="1" w:unhideWhenUsed="1"/>
+    <w:lsdException w:name="Table Grid 6" w:semiHidden="1" w:unhideWhenUsed="1"/>
+    <w:lsdException w:name="Table Grid 7" w:semiHidden="1" w:unhideWhenUsed="1"/>
+    <w:lsdException w:name="Table Grid 8" w:semiHidden="1" w:unhideWhenUsed="1"/>
+    <w:lsdException w:name="Table List 1" w:semiHidden="1" w:unhideWhenUsed="1"/>
+    <w:lsdException w:name="Table List 2" w:semiHidden="1" w:unhideWhenUsed="1"/>
+    <w:lsdException w:name="Table List 3" w:semiHidden="1" w:unhideWhenUsed="1"/>
+    <w:lsdException w:name="Table List 4" w:semiHidden="1" w:unhideWhenUsed="1"/>
+    <w:lsdException w:name="Table List 5" w:semiHidden="1" w:unhideWhenUsed="1"/>
+    <w:lsdException w:name="Table List 6" w:semiHidden="1" w:unhideWhenUsed="1"/>
+    <w:lsdException w:name="Table List 7" w:semiHidden="1" w:unhideWhenUsed="1"/>
+    <w:lsdException w:name="Table List 8" w:semiHidden="1" w:unhideWhenUsed="1"/>
+    <w:lsdException w:name="Table 3D effects 1" w:semiHidden="1" w:unhideWhenUsed="1"/>
+    <w:lsdException w:name="Table 3D effects 2" w:semiHidden="1" w:unhideWhenUsed="1"/>
+    <w:lsdException w:name="Table 3D effects 3" w:semiHidden="1" w:unhideWhenUsed="1"/>
+    <w:lsdException w:name="Table Contemporary" w:semiHidden="1" w:unhideWhenUsed="1"/>
+    <w:lsdException w:name="Table Elegant" w:semiHidden="1" w:unhideWhenUsed="1"/>
+    <w:lsdException w:name="Table Professional" w:semiHidden="1" w:unhideWhenUsed="1"/>
+    <w:lsdException w:name="Table Subtle 1" w:semiHidden="1" w:unhideWhenUsed="1"/>
+    <w:lsdException w:name="Table Subtle 2" w:semiHidden="1" w:unhideWhenUsed="1"/>
+    <w:lsdException w:name="Table Web 1" w:semiHidden="1" w:unhideWhenUsed="1"/>
+    <w:lsdException w:name="Table Web 2" w:semiHidden="1" w:unhideWhenUsed="1"/>
+    <w:lsdException w:name="Table Web 3" w:semiHidden="1" w:unhideWhenUsed="1"/>
+    <w:lsdException w:name="Balloon Text" w:semiHidden="1" w:unhideWhenUsed="1"/>
+    <w:lsdException w:name="Table Grid" w:uiPriority="39"/>
+    <w:lsdException w:name="Table Theme" w:semiHidden="1" w:unhideWhenUsed="1"/>
+    <w:lsdException w:name="Placeholder Text" w:semiHidden="1"/>
+    <w:lsdException w:name="No Spacing" w:uiPriority="1" w:qFormat="1"/>
+    <w:lsdException w:name="Light Shading" w:uiPriority="60"/>
+    <w:lsdException w:name="Light List" w:uiPriority="61"/>
+    <w:lsdException w:name="Light Grid" w:uiPriority="62"/>
+    <w:lsdException w:name="Medium Shading 1" w:uiPriority="63"/>
+    <w:lsdException w:name="Medium Shading 2" w:uiPriority="64"/>
+    <w:lsdException w:name="Medium List 1" w:uiPriority="65"/>
+    <w:lsdException w:name="Medium List 2" w:uiPriority="66"/>
+    <w:lsdException w:name="Medium Grid 1" w:uiPriority="67"/>
+    <w:lsdException w:name="Medium Grid 2" w:uiPriority="68"/>
+    <w:lsdException w:name="Medium Grid 3" w:uiPriority="69"/>
+    <w:lsdException w:name="Dark List" w:uiPriority="70"/>
+    <w:lsdException w:name="Colorful Shading" w:uiPriority="71"/>
+    <w:lsdException w:name="Colorful List" w:uiPriority="72"/>
+    <w:lsdException w:name="Colorful Grid" w:uiPriority="73"/>
+    <w:lsdException w:name="Light Shading Accent 1" w:uiPriority="60"/>
+    <w:lsdException w:name="Light List Accent 1" w:uiPriority="61"/>
+    <w:lsdException w:name="Light Grid Accent 1" w:uiPriority="62"/>
+    <w:lsdException w:name="Medium Shading 1 Accent 1" w:uiPriority="63"/>
+    <w:lsdException w:name="Medium Shading 2 Accent 1" w:uiPriority="64"/>
+    <w:lsdException w:name="Medium List 1 Accent 1" w:uiPriority="65"/>
+    <w:lsdException w:name="Revision" w:semiHidden="1"/>
+    <w:lsdException w:name="List Paragraph" w:uiPriority="34" w:qFormat="1"/>
+    <w:lsdException w:name="Quote" w:uiPriority="29" w:qFormat="1"/>
+    <w:lsdException w:name="Intense Quote" w:uiPriority="30" w:qFormat="1"/>
+    <w:lsdException w:name="Medium List 2 Accent 1" w:uiPriority="66"/>
+    <w:lsdException w:name="Medium Grid 1 Accent 1" w:uiPriority="67"/>
+    <w:lsdException w:name="Medium Grid 2 Accent 1" w:uiPriority="68"/>
+    <w:lsdException w:name="Medium Grid 3 Accent 1" w:uiPriority="69"/>
+    <w:lsdException w:name="Dark List Accent 1" w:uiPriority="70"/>
+    <w:lsdException w:name="Colorful Shading Accent 1" w:uiPriority="71"/>
+    <w:lsdException w:name="Colorful List Accent 1" w:uiPriority="72"/>
+    <w:lsdException w:name="Colorful Grid Accent 1" w:uiPriority="73"/>
+    <w:lsdException w:name="Light Shading Accent 2" w:uiPriority="60"/>
+    <w:lsdException w:name="Light List Accent 2" w:uiPriority="61"/>
+    <w:lsdException w:name="Light Grid Accent 2" w:uiPriority="62"/>
+    <w:lsdException w:name="Medium Shading 1 Accent 2" w:uiPriority="63"/>
+    <w:lsdException w:name="Medium Shading 2 Accent 2" w:uiPriority="64"/>
+    <w:lsdException w:name="Medium List 1 Accent 2" w:uiPriority="65"/>
+    <w:lsdException w:name="Medium List 2 Accent 2" w:uiPriority="66"/>
+    <w:lsdException w:name="Medium Grid 1 Accent 2" w:uiPriority="67"/>
+    <w:lsdException w:name="Medium Grid 2 Accent 2" w:uiPriority="68"/>
+    <w:lsdException w:name="Medium Grid 3 Accent 2" w:uiPriority="69"/>
+    <w:lsdException w:name="Dark List Accent 2" w:uiPriority="70"/>
+    <w:lsdException w:name="Colorful Shading Accent 2" w:uiPriority="71"/>
+    <w:lsdException w:name="Colorful List Accent 2" w:uiPriority="72"/>
+    <w:lsdException w:name="Colorful Grid Accent 2" w:uiPriority="73"/>
+    <w:lsdException w:name="Light Shading Accent 3" w:uiPriority="60"/>
+    <w:lsdException w:name="Light List Accent 3" w:uiPriority="61"/>
+    <w:lsdException w:name="Light Grid Accent 3" w:uiPriority="62"/>
+    <w:lsdException w:name="Medium Shading 1 Accent 3" w:uiPriority="63"/>
+    <w:lsdException w:name="Medium Shading 2 Accent 3" w:uiPriority="64"/>
+    <w:lsdException w:name="Medium List 1 Accent 3" w:uiPriority="65"/>
+    <w:lsdException w:name="Medium List 2 Accent 3" w:uiPriority="66"/>
+    <w:lsdException w:name="Medium Grid 1 Accent 3" w:uiPriority="67"/>
+    <w:lsdException w:name="Medium Grid 2 Accent 3" w:uiPriority="68"/>
+    <w:lsdException w:name="Medium Grid 3 Accent 3" w:uiPriority="69"/>
+    <w:lsdException w:name="Dark List Accent 3" w:uiPriority="70"/>
+    <w:lsdException w:name="Colorful Shading Accent 3" w:uiPriority="71"/>
+    <w:lsdException w:name="Colorful List Accent 3" w:uiPriority="72"/>
+    <w:lsdException w:name="Colorful Grid Accent 3" w:uiPriority="73"/>
+    <w:lsdException w:name="Light Shading Accent 4" w:uiPriority="60"/>
+    <w:lsdException w:name="Light List Accent 4" w:uiPriority="61"/>
+    <w:lsdException w:name="Light Grid Accent 4" w:uiPriority="62"/>
+    <w:lsdException w:name="Medium Shading 1 Accent 4" w:uiPriority="63"/>
+    <w:lsdException w:name="Medium Shading 2 Accent 4" w:uiPriority="64"/>
+    <w:lsdException w:name="Medium List 1 Accent 4" w:uiPriority="65"/>
+    <w:lsdException w:name="Medium List 2 Accent 4" w:uiPriority="66"/>
+    <w:lsdException w:name="Medium Grid 1 Accent 4" w:uiPriority="67"/>
+    <w:lsdException w:name="Medium Grid 2 Accent 4" w:uiPriority="68"/>
+    <w:lsdException w:name="Medium Grid 3 Accent 4" w:uiPriority="69"/>
+    <w:lsdException w:name="Dark List Accent 4" w:uiPriority="70"/>
+    <w:lsdException w:name="Colorful Shading Accent 4" w:uiPriority="71"/>
+    <w:lsdException w:name="Colorful List Accent 4" w:uiPriority="72"/>
+    <w:lsdException w:name="Colorful Grid Accent 4" w:uiPriority="73"/>
+    <w:lsdException w:name="Light Shading Accent 5" w:uiPriority="60"/>
+    <w:lsdException w:name="Light List Accent 5" w:uiPriority="61"/>
+    <w:lsdException w:name="Light Grid Accent 5" w:uiPriority="62"/>
+    <w:lsdException w:name="Medium Shading 1 Accent 5" w:uiPriority="63"/>
+    <w:lsdException w:name="Medium Shading 2 Accent 5" w:uiPriority="64"/>
+    <w:lsdException w:name="Medium List 1 Accent 5" w:uiPriority="65"/>
+    <w:lsdException w:name="Medium List 2 Accent 5" w:uiPriority="66"/>
+    <w:lsdException w:name="Medium Grid 1 Accent 5" w:uiPriority="67"/>
+    <w:lsdException w:name="Medium Grid 2 Accent 5" w:uiPriority="68"/>
+    <w:lsdException w:name="Medium Grid 3 Accent 5" w:uiPriority="69"/>
+    <w:lsdException w:name="Dark List Accent 5" w:uiPriority="70"/>
+    <w:lsdException w:name="Colorful Shading Accent 5" w:uiPriority="71"/>
+    <w:lsdException w:name="Colorful List Accent 5" w:uiPriority="72"/>
+    <w:lsdException w:name="Colorful Grid Accent 5" w:uiPriority="73"/>
+    <w:lsdException w:name="Light Shading Accent 6" w:uiPriority="60"/>
+    <w:lsdException w:name="Light List Accent 6" w:uiPriority="61"/>
+    <w:lsdException w:name="Light Grid Accent 6" w:uiPriority="62"/>
+    <w:lsdException w:name="Medium Shading 1 Accent 6" w:uiPriority="63"/>
+    <w:lsdException w:name="Medium Shading 2 Accent 6" w:uiPriority="64"/>
+    <w:lsdException w:name="Medium List 1 Accent 6" w:uiPriority="65"/>
+    <w:lsdException w:name="Medium List 2 Accent 6" w:uiPriority="66"/>
+    <w:lsdException w:name="Medium Grid 1 Accent 6" w:uiPriority="67"/>
+    <w:lsdException w:name="Medium Grid 2 Accent 6" w:uiPriority="68"/>
+    <w:lsdException w:name="Medium Grid 3 Accent 6" w:uiPriority="69"/>
+    <w:lsdException w:name="Dark List Accent 6" w:uiPriority="70"/>
+    <w:lsdException w:name="Colorful Shading Accent 6" w:uiPriority="71"/>
+    <w:lsdException w:name="Colorful List Accent 6" w:uiPriority="72"/>
+    <w:lsdException w:name="Colorful Grid Accent 6" w:uiPriority="73"/>
+    <w:lsdException w:name="Subtle Emphasis" w:uiPriority="19" w:qFormat="1"/>
+    <w:lsdException w:name="Intense Emphasis" w:uiPriority="21" w:qFormat="1"/>
+    <w:lsdException w:name="Subtle Reference" w:uiPriority="31" w:qFormat="1"/>
+    <w:lsdException w:name="Intense Reference" w:uiPriority="32" w:qFormat="1"/>
+    <w:lsdException w:name="Book Title" w:uiPriority="33" w:qFormat="1"/>
+    <w:lsdException w:name="Bibliography" w:semiHidden="1" w:uiPriority="37" w:unhideWhenUsed="1"/>
+    <w:lsdException w:name="TOC Heading" w:semiHidden="1" w:uiPriority="39" w:unhideWhenUsed="1" w:qFormat="1"/>
+    <w:lsdException w:name="Plain Table 1" w:uiPriority="41"/>
+    <w:lsdException w:name="Plain Table 2" w:uiPriority="42"/>
+    <w:lsdException w:name="Plain Table 3" w:uiPriority="43"/>
+    <w:lsdException w:name="Plain Table 4" w:uiPriority="44"/>
+    <w:lsdException w:name="Plain Table 5" w:uiPriority="45"/>
+    <w:lsdException w:name="Grid Table Light" w:uiPriority="40"/>
+    <w:lsdException w:name="Grid Table 1 Light" w:uiPriority="46"/>
+    <w:lsdException w:name="Grid Table 2" w:uiPriority="47"/>
+    <w:lsdException w:name="Grid Table 3" w:uiPriority="48"/>
+    <w:lsdException w:name="Grid Table 4" w:uiPriority="49"/>
+    <w:lsdException w:name="Grid Table 5 Dark" w:uiPriority="50"/>
+    <w:lsdException w:name="Grid Table 6 Colorful" w:uiPriority="51"/>
+    <w:lsdException w:name="Grid Table 7 Colorful" w:uiPriority="52"/>
+    <w:lsdException w:name="Grid Table 1 Light Accent 1" w:uiPriority="46"/>
+    <w:lsdException w:name="Grid Table 2 Accent 1" w:uiPriority="47"/>
+    <w:lsdException w:name="Grid Table 3 Accent 1" w:uiPriority="48"/>
+    <w:lsdException w:name="Grid Table 4 Accent 1" w:uiPriority="49"/>
+    <w:lsdException w:name="Grid Table 5 Dark Accent 1" w:uiPriority="50"/>
+    <w:lsdException w:name="Grid Table 6 Colorful Accent 1" w:uiPriority="51"/>
+    <w:lsdException w:name="Grid Table 7 Colorful Accent 1" w:uiPriority="52"/>
+    <w:lsdException w:name="Grid Table 1 Light Accent 2" w:uiPriority="46"/>
+    <w:lsdException w:name="Grid Table 2 Accent 2" w:uiPriority="47"/>
+    <w:lsdException w:name="Grid Table 3 Accent 2" w:uiPriority="48"/>
+    <w:lsdException w:name="Grid Table 4 Accent 2" w:uiPriority="49"/>
+    <w:lsdException w:name="Grid Table 5 Dark Accent 2" w:uiPriority="50"/>
+    <w:lsdException w:name="Grid Table 6 Colorful Accent 2" w:uiPriority="51"/>
+    <w:lsdException w:name="Grid Table 7 Colorful Accent 2" w:uiPriority="52"/>
+    <w:lsdException w:name="Grid Table 1 Light Accent 3" w:uiPriority="46"/>
+    <w:lsdException w:name="Grid Table 2 Accent 3" w:uiPriority="47"/>
+    <w:lsdException w:name="Grid Table 3 Accent 3" w:uiPriority="48"/>
+    <w:lsdException w:name="Grid Table 4 Accent 3" w:uiPriority="49"/>
+    <w:lsdException w:name="Grid Table 5 Dark Accent 3" w:uiPriority="50"/>
+    <w:lsdException w:name="Grid Table 6 Colorful Accent 3" w:uiPriority="51"/>
+    <w:lsdException w:name="Grid Table 7 Colorful Accent 3" w:uiPriority="52"/>
+    <w:lsdException w:name="Grid Table 1 Light Accent 4" w:uiPriority="46"/>
+    <w:lsdException w:name="Grid Table 2 Accent 4" w:uiPriority="47"/>
+    <w:lsdException w:name="Grid Table 3 Accent 4" w:uiPriority="48"/>
+    <w:lsdException w:name="Grid Table 4 Accent 4" w:uiPriority="49"/>
+    <w:lsdException w:name="Grid Table 5 Dark Accent 4" w:uiPriority="50"/>
+    <w:lsdException w:name="Grid Table 6 Colorful Accent 4" w:uiPriority="51"/>
+    <w:lsdException w:name="Grid Table 7 Colorful Accent 4" w:uiPriority="52"/>
+    <w:lsdException w:name="Grid Table 1 Light Accent 5" w:uiPriority="46"/>
+    <w:lsdException w:name="Grid Table 2 Accent 5" w:uiPriority="47"/>
+    <w:lsdException w:name="Grid Table 3 Accent 5" w:uiPriority="48"/>
+    <w:lsdException w:name="Grid Table 4 Accent 5" w:uiPriority="49"/>
+    <w:lsdException w:name="Grid Table 5 Dark Accent 5" w:uiPriority="50"/>
+    <w:lsdException w:name="Grid Table 6 Colorful Accent 5" w:uiPriority="51"/>
+    <w:lsdException w:name="Grid Table 7 Colorful Accent 5" w:uiPriority="52"/>
+    <w:lsdException w:name="Grid Table 1 Light Accent 6" w:uiPriority="46"/>
+    <w:lsdException w:name="Grid Table 2 Accent 6" w:uiPriority="47"/>
+    <w:lsdException w:name="Grid Table 3 Accent 6" w:uiPriority="48"/>
+    <w:lsdException w:name="Grid Table 4 Accent 6" w:uiPriority="49"/>
+    <w:lsdException w:name="Grid Table 5 Dark Accent 6" w:uiPriority="50"/>
+    <w:lsdException w:name="Grid Table 6 Colorful Accent 6" w:uiPriority="51"/>
+    <w:lsdException w:name="Grid Table 7 Colorful Accent 6" w:uiPriority="52"/>
+    <w:lsdException w:name="List Table 1 Light" w:uiPriority="46"/>
+    <w:lsdException w:name="List Table 2" w:uiPriority="47"/>
+    <w:lsdException w:name="List Table 3" w:uiPriority="48"/>
+    <w:lsdException w:name="List Table 4" w:uiPriority="49"/>
+    <w:lsdException w:name="List Table 5 Dark" w:uiPriority="50"/>
+    <w:lsdException w:name="List Table 6 Colorful" w:uiPriority="51"/>
+    <w:lsdException w:name="List Table 7 Colorful" w:uiPriority="52"/>
+    <w:lsdException w:name="List Table 1 Light Accent 1" w:uiPriority="46"/>
+    <w:lsdException w:name="List Table 2 Accent 1" w:uiPriority="47"/>
+    <w:lsdException w:name="List Table 3 Accent 1" w:uiPriority="48"/>
+    <w:lsdException w:name="List Table 4 Accent 1" w:uiPriority="49"/>
+    <w:lsdException w:name="List Table 5 Dark Accent 1" w:uiPriority="50"/>
+    <w:lsdException w:name="List Table 6 Colorful Accent 1" w:uiPriority="51"/>
+    <w:lsdException w:name="List Table 7 Colorful Accent 1" w:uiPriority="52"/>
+    <w:lsdException w:name="List Table 1 Light Accent 2" w:uiPriority="46"/>
+    <w:lsdException w:name="List Table 2 Accent 2" w:uiPriority="47"/>
+    <w:lsdException w:name="List Table 3 Accent 2" w:uiPriority="48"/>
+    <w:lsdException w:name="List Table 4 Accent 2" w:uiPriority="49"/>
+    <w:lsdException w:name="List Table 5 Dark Accent 2" w:uiPriority="50"/>
+    <w:lsdException w:name="List Table 6 Colorful Accent 2" w:uiPriority="51"/>
+    <w:lsdException w:name="List Table 7 Colorful Accent 2" w:uiPriority="52"/>
+    <w:lsdException w:name="List Table 1 Light Accent 3" w:uiPriority="46"/>
+    <w:lsdException w:name="List Table 2 Accent 3" w:uiPriority="47"/>
+    <w:lsdException w:name="List Table 3 Accent 3" w:uiPriority="48"/>
+    <w:lsdException w:name="List Table 4 Accent 3" w:uiPriority="49"/>
+    <w:lsdException w:name="List Table 5 Dark Accent 3" w:uiPriority="50"/>
+    <w:lsdException w:name="List Table 6 Colorful Accent 3" w:uiPriority="51"/>
+    <w:lsdException w:name="List Table 7 Colorful Accent 3" w:uiPriority="52"/>
+    <w:lsdException w:name="List Table 1 Light Accent 4" w:uiPriority="46"/>
+    <w:lsdException w:name="List Table 2 Accent 4" w:uiPriority="47"/>
+    <w:lsdException w:name="List Table 3 Accent 4" w:uiPriority="48"/>
+    <w:lsdException w:name="List Table 4 Accent 4" w:uiPriority="49"/>
+    <w:lsdException w:name="List Table 5 Dark Accent 4" w:uiPriority="50"/>
+    <w:lsdException w:name="List Table 6 Colorful Accent 4" w:uiPriority="51"/>
+    <w:lsdException w:name="List Table 7 Colorful Accent 4" w:uiPriority="52"/>
+    <w:lsdException w:name="List Table 1 Light Accent 5" w:uiPriority="46"/>
+    <w:lsdException w:name="List Table 2 Accent 5" w:uiPriority="47"/>
+    <w:lsdException w:name="List Table 3 Accent 5" w:uiPriority="48"/>
+    <w:lsdException w:name="List Table 4 Accent 5" w:uiPriority="49"/>
+    <w:lsdException w:name="List Table 5 Dark Accent 5" w:uiPriority="50"/>
+    <w:lsdException w:name="List Table 6 Colorful Accent 5" w:uiPriority="51"/>
+    <w:lsdException w:name="List Table 7 Colorful Accent 5" w:uiPriority="52"/>
+    <w:lsdException w:name="List Table 1 Light Accent 6" w:uiPriority="46"/>
+    <w:lsdException w:name="List Table 2 Accent 6" w:uiPriority="47"/>
+    <w:lsdException w:name="List Table 3 Accent 6" w:uiPriority="48"/>
+    <w:lsdException w:name="List Table 4 Accent 6" w:uiPriority="49"/>
+    <w:lsdException w:name="List Table 5 Dark Accent 6" w:uiPriority="50"/>
+    <w:lsdException w:name="List Table 6 Colorful Accent 6" w:uiPriority="51"/>
+    <w:lsdException w:name="List Table 7 Colorful Accent 6" w:uiPriority="52"/>
+    <w:lsdException w:name="Mention" w:semiHidden="1" w:unhideWhenUsed="1"/>
+    <w:lsdException w:name="Smart Hyperlink" w:semiHidden="1" w:unhideWhenUsed="1"/>
+    <w:lsdException w:name="Hashtag" w:semiHidden="1" w:unhideWhenUsed="1"/>
+    <w:lsdException w:name="Unresolved Mention" w:semiHidden="1" w:unhideWhenUsed="1"/>
+    <w:lsdException w:name="Smart Link" w:semiHidden="1" w:unhideWhenUsed="1"/>
+  </w:latentStyles>
+  <w:style w:type="paragraph" w:default="1" w:styleId="Normal">
+    <w:name w:val="Normal"/>
+    <w:qFormat/>
   </w:style>
   <w:style w:type="paragraph" w:styleId="Heading1">
     <w:name w:val="heading 1"/>
     <w:basedOn w:val="Normal"/>
     <w:next w:val="Normal"/>
+    <w:uiPriority w:val="9"/>
+    <w:qFormat/>
     <w:pPr>
-      <w:keepNext w:val="1"/>
-      <w:keepLines w:val="1"/>
-      <w:spacing w:after="120" w:before="400" w:lineRule="auto"/>
+      <w:keepNext/>
+      <w:keepLines/>
+      <w:spacing w:before="400" w:after="120"/>
+      <w:outlineLvl w:val="0"/>
     </w:pPr>
     <w:rPr>
       <w:sz w:val="40"/>
@@ -1212,10 +1539,15 @@
     <w:name w:val="heading 2"/>
     <w:basedOn w:val="Normal"/>
     <w:next w:val="Normal"/>
+    <w:uiPriority w:val="9"/>
+    <w:semiHidden/>
+    <w:unhideWhenUsed/>
+    <w:qFormat/>
     <w:pPr>
-      <w:keepNext w:val="1"/>
-      <w:keepLines w:val="1"/>
-      <w:spacing w:after="120" w:before="360" w:lineRule="auto"/>
+      <w:keepNext/>
+      <w:keepLines/>
+      <w:spacing w:before="360" w:after="120"/>
+      <w:outlineLvl w:val="1"/>
     </w:pPr>
     <w:rPr>
       <w:sz w:val="32"/>
@@ -1226,10 +1558,15 @@
     <w:name w:val="heading 3"/>
     <w:basedOn w:val="Normal"/>
     <w:next w:val="Normal"/>
+    <w:uiPriority w:val="9"/>
+    <w:semiHidden/>
+    <w:unhideWhenUsed/>
+    <w:qFormat/>
     <w:pPr>
-      <w:keepNext w:val="1"/>
-      <w:keepLines w:val="1"/>
-      <w:spacing w:after="80" w:before="320" w:lineRule="auto"/>
+      <w:keepNext/>
+      <w:keepLines/>
+      <w:spacing w:before="320" w:after="80"/>
+      <w:outlineLvl w:val="2"/>
     </w:pPr>
     <w:rPr>
       <w:color w:val="434343"/>
@@ -1241,10 +1578,15 @@
     <w:name w:val="heading 4"/>
     <w:basedOn w:val="Normal"/>
     <w:next w:val="Normal"/>
+    <w:uiPriority w:val="9"/>
+    <w:semiHidden/>
+    <w:unhideWhenUsed/>
+    <w:qFormat/>
     <w:pPr>
-      <w:keepNext w:val="1"/>
-      <w:keepLines w:val="1"/>
-      <w:spacing w:after="80" w:before="280" w:lineRule="auto"/>
+      <w:keepNext/>
+      <w:keepLines/>
+      <w:spacing w:before="280" w:after="80"/>
+      <w:outlineLvl w:val="3"/>
     </w:pPr>
     <w:rPr>
       <w:color w:val="666666"/>
@@ -1256,10 +1598,15 @@
     <w:name w:val="heading 5"/>
     <w:basedOn w:val="Normal"/>
     <w:next w:val="Normal"/>
+    <w:uiPriority w:val="9"/>
+    <w:semiHidden/>
+    <w:unhideWhenUsed/>
+    <w:qFormat/>
     <w:pPr>
-      <w:keepNext w:val="1"/>
-      <w:keepLines w:val="1"/>
-      <w:spacing w:after="80" w:before="240" w:lineRule="auto"/>
+      <w:keepNext/>
+      <w:keepLines/>
+      <w:spacing w:before="240" w:after="80"/>
+      <w:outlineLvl w:val="4"/>
     </w:pPr>
     <w:rPr>
       <w:color w:val="666666"/>
@@ -1269,24 +1616,58 @@
     <w:name w:val="heading 6"/>
     <w:basedOn w:val="Normal"/>
     <w:next w:val="Normal"/>
+    <w:uiPriority w:val="9"/>
+    <w:semiHidden/>
+    <w:unhideWhenUsed/>
+    <w:qFormat/>
     <w:pPr>
-      <w:keepNext w:val="1"/>
-      <w:keepLines w:val="1"/>
-      <w:spacing w:after="80" w:before="240" w:lineRule="auto"/>
+      <w:keepNext/>
+      <w:keepLines/>
+      <w:spacing w:before="240" w:after="80"/>
+      <w:outlineLvl w:val="5"/>
     </w:pPr>
     <w:rPr>
-      <w:i w:val="1"/>
+      <w:i/>
       <w:color w:val="666666"/>
     </w:rPr>
+  </w:style>
+  <w:style w:type="character" w:default="1" w:styleId="DefaultParagraphFont">
+    <w:name w:val="Default Paragraph Font"/>
+    <w:uiPriority w:val="1"/>
+    <w:semiHidden/>
+    <w:unhideWhenUsed/>
+  </w:style>
+  <w:style w:type="table" w:default="1" w:styleId="TableNormal">
+    <w:name w:val="Normal Table"/>
+    <w:uiPriority w:val="99"/>
+    <w:semiHidden/>
+    <w:unhideWhenUsed/>
+    <w:tblPr>
+      <w:tblInd w:w="0" w:type="dxa"/>
+      <w:tblCellMar>
+        <w:top w:w="0" w:type="dxa"/>
+        <w:left w:w="108" w:type="dxa"/>
+        <w:bottom w:w="0" w:type="dxa"/>
+        <w:right w:w="108" w:type="dxa"/>
+      </w:tblCellMar>
+    </w:tblPr>
+  </w:style>
+  <w:style w:type="numbering" w:default="1" w:styleId="NoList">
+    <w:name w:val="No List"/>
+    <w:uiPriority w:val="99"/>
+    <w:semiHidden/>
+    <w:unhideWhenUsed/>
   </w:style>
   <w:style w:type="paragraph" w:styleId="Title">
     <w:name w:val="Title"/>
     <w:basedOn w:val="Normal"/>
     <w:next w:val="Normal"/>
+    <w:uiPriority w:val="10"/>
+    <w:qFormat/>
     <w:pPr>
-      <w:keepNext w:val="1"/>
-      <w:keepLines w:val="1"/>
-      <w:spacing w:after="60" w:lineRule="auto"/>
+      <w:keepNext/>
+      <w:keepLines/>
+      <w:spacing w:after="60"/>
     </w:pPr>
     <w:rPr>
       <w:sz w:val="52"/>
@@ -1297,10 +1678,12 @@
     <w:name w:val="Subtitle"/>
     <w:basedOn w:val="Normal"/>
     <w:next w:val="Normal"/>
+    <w:uiPriority w:val="11"/>
+    <w:qFormat/>
     <w:pPr>
-      <w:keepNext w:val="1"/>
-      <w:keepLines w:val="1"/>
-      <w:spacing w:after="320" w:lineRule="auto"/>
+      <w:keepNext/>
+      <w:keepLines/>
+      <w:spacing w:after="320"/>
     </w:pPr>
     <w:rPr>
       <w:color w:val="666666"/>
@@ -1308,16 +1691,16 @@
       <w:szCs w:val="30"/>
     </w:rPr>
   </w:style>
-  <w:style w:type="table" w:styleId="Table1">
+  <w:style w:type="table" w:customStyle="1" w:styleId="a">
     <w:basedOn w:val="TableNormal"/>
     <w:tblPr>
       <w:tblStyleRowBandSize w:val="1"/>
       <w:tblStyleColBandSize w:val="1"/>
       <w:tblCellMar>
-        <w:top w:w="100.0" w:type="dxa"/>
-        <w:left w:w="100.0" w:type="dxa"/>
-        <w:bottom w:w="100.0" w:type="dxa"/>
-        <w:right w:w="100.0" w:type="dxa"/>
+        <w:top w:w="100" w:type="dxa"/>
+        <w:left w:w="100" w:type="dxa"/>
+        <w:bottom w:w="100" w:type="dxa"/>
+        <w:right w:w="100" w:type="dxa"/>
       </w:tblCellMar>
     </w:tblPr>
   </w:style>

</xml_diff>